<commit_message>
Historias de usuario con
</commit_message>
<xml_diff>
--- a/HISTORIAS DE USO.docx
+++ b/HISTORIAS DE USO.docx
@@ -94,7 +94,15 @@
                 <w:szCs w:val="26"/>
                 <w:rtl w:val="0"/>
               </w:rPr>
-              <w:t xml:space="preserve">Título: </w:t>
+              <w:t xml:space="preserve">Título:</w:t>
+            </w:r>
+            <w:r>
+              <w:rPr>
+                <w:sz w:val="26"/>
+                <w:szCs w:val="26"/>
+                <w:rtl w:val="0"/>
+              </w:rPr>
+              <w:t xml:space="preserve"> Implementación de sincronización con base de datos central</w:t>
             </w:r>
             <w:r>
               <w:rPr>
@@ -197,9 +205,9 @@
                 <w:szCs w:val="26"/>
                 <w:rtl w:val="0"/>
               </w:rPr>
-              <w:t xml:space="preserve">Prioridad:                         </w:t>
+              <w:t xml:space="preserve">Prioridad: Alta                              </w:t>
               <w:tab/>
-              <w:t xml:space="preserve">Estimación: </w:t>
+              <w:t xml:space="preserve">Estimación: 1 </w:t>
             </w:r>
           </w:p>
           <w:p>
@@ -348,7 +356,7 @@
                 <w:szCs w:val="26"/>
                 <w:rtl w:val="0"/>
               </w:rPr>
-              <w:t xml:space="preserve">Módulo de turismo educativo: Machu Picchu, Sacsayhuaman, Valle Sagrado</w:t>
+              <w:t xml:space="preserve">Información detallada de sitios turísticos</w:t>
             </w:r>
           </w:p>
           <w:p>
@@ -455,9 +463,9 @@
                 <w:szCs w:val="26"/>
                 <w:rtl w:val="0"/>
               </w:rPr>
-              <w:t xml:space="preserve">Prioridad:                                       </w:t>
+              <w:t xml:space="preserve">Prioridad: Baja                                      </w:t>
               <w:tab/>
-              <w:t xml:space="preserve">Estimación: </w:t>
+              <w:t xml:space="preserve">Estimación: 1</w:t>
             </w:r>
           </w:p>
           <w:p>
@@ -579,7 +587,12 @@
                 <w:szCs w:val="26"/>
                 <w:rtl w:val="0"/>
               </w:rPr>
-              <w:t xml:space="preserve">Módulo de turismo educativo: Machu Picchu, Sacsayhuaman, Valle Sagrado</w:t>
+              <w:t xml:space="preserve">Experiencia interactiva con multimedia</w:t>
+            </w:r>
+            <w:r>
+              <w:rPr>
+                <w:rtl w:val="0"/>
+              </w:rPr>
             </w:r>
           </w:p>
           <w:p>
@@ -709,9 +722,9 @@
                 <w:szCs w:val="26"/>
                 <w:rtl w:val="0"/>
               </w:rPr>
-              <w:t xml:space="preserve">Prioridad:                                       </w:t>
+              <w:t xml:space="preserve">Prioridad: Baja                                      </w:t>
               <w:tab/>
-              <w:t xml:space="preserve">Estimación:</w:t>
+              <w:t xml:space="preserve">Estimación: 1</w:t>
             </w:r>
           </w:p>
           <w:p>
@@ -833,7 +846,7 @@
                 <w:szCs w:val="26"/>
                 <w:rtl w:val="0"/>
               </w:rPr>
-              <w:t xml:space="preserve">Guardado de favoritos y marcadores</w:t>
+              <w:t xml:space="preserve">Guardar destinos favoritos</w:t>
             </w:r>
             <w:r>
               <w:rPr>
@@ -1092,7 +1105,7 @@
                 <w:szCs w:val="26"/>
                 <w:rtl w:val="0"/>
               </w:rPr>
-              <w:t xml:space="preserve">Guardado de favoritos y marcadores</w:t>
+              <w:t xml:space="preserve">Gestión de marcadores personalizados</w:t>
             </w:r>
             <w:r>
               <w:rPr>
@@ -1351,7 +1364,7 @@
                 <w:szCs w:val="26"/>
                 <w:rtl w:val="0"/>
               </w:rPr>
-              <w:t xml:space="preserve">Módulo de lecturas y leyendas cusqueñas</w:t>
+              <w:t xml:space="preserve"> Acceso a leyendas con ilustraciones</w:t>
             </w:r>
             <w:r>
               <w:rPr>
@@ -1610,7 +1623,12 @@
                 <w:szCs w:val="26"/>
                 <w:rtl w:val="0"/>
               </w:rPr>
-              <w:t xml:space="preserve">Módulo de lecturas y leyendas cusqueñas</w:t>
+              <w:t xml:space="preserve">Lectura con audio narrado</w:t>
+            </w:r>
+            <w:r>
+              <w:rPr>
+                <w:rtl w:val="0"/>
+              </w:rPr>
             </w:r>
           </w:p>
           <w:p>
@@ -1878,12 +1896,7 @@
                 <w:szCs w:val="26"/>
                 <w:rtl w:val="0"/>
               </w:rPr>
-              <w:t xml:space="preserve">Visualización offline de texto, imágenes, audios y videos</w:t>
-            </w:r>
-            <w:r>
-              <w:rPr>
-                <w:rtl w:val="0"/>
-              </w:rPr>
+              <w:t xml:space="preserve">Acceso offline al contenido</w:t>
             </w:r>
           </w:p>
           <w:p>
@@ -2137,7 +2150,12 @@
                 <w:szCs w:val="26"/>
                 <w:rtl w:val="0"/>
               </w:rPr>
-              <w:t xml:space="preserve">Módulo de lecturas y leyendas cusqueñas</w:t>
+              <w:t xml:space="preserve">Reproducción de videos sin conexión</w:t>
+            </w:r>
+            <w:r>
+              <w:rPr>
+                <w:rtl w:val="0"/>
+              </w:rPr>
             </w:r>
           </w:p>
           <w:p>
@@ -4584,7 +4602,7 @@
                 <w:szCs w:val="26"/>
                 <w:rtl w:val="0"/>
               </w:rPr>
-              <w:t xml:space="preserve">quiero cambiar el idioma de un artículo con un botón, para adaptar la lectura a mis estudiantes.</w:t>
+              <w:t xml:space="preserve">Quiero cambiar el idioma de un artículo con un botón, para adaptar la lectura a mis estudiantes.</w:t>
             </w:r>
           </w:p>
           <w:p>
@@ -5050,7 +5068,7 @@
                 <w:szCs w:val="26"/>
                 <w:rtl w:val="0"/>
               </w:rPr>
-              <w:t xml:space="preserve">quiero filtrar resultados en español o quechua, para buscar información en el idioma que necesito.</w:t>
+              <w:t xml:space="preserve">Quiero filtrar resultados en español o quechua, para buscar información en el idioma que necesito.</w:t>
             </w:r>
           </w:p>
           <w:p>
@@ -5283,7 +5301,7 @@
                 <w:szCs w:val="26"/>
                 <w:rtl w:val="0"/>
               </w:rPr>
-              <w:t xml:space="preserve">quiero ver las categorías (Historia, Ciencia, Lengua y Cultura, Geografía, Recursos Multimedia), para explorar los temas de mi interés.</w:t>
+              <w:t xml:space="preserve">Quiero ver las categorías (Historia, Ciencia, Lengua y Cultura, Geografía, Recursos Multimedia), para explorar los temas de mi interés.</w:t>
             </w:r>
           </w:p>
           <w:p>
@@ -5516,7 +5534,7 @@
                 <w:szCs w:val="26"/>
                 <w:rtl w:val="0"/>
               </w:rPr>
-              <w:t xml:space="preserve">quiero acceder directamente a videos y audios, para aprender de forma interactiva.</w:t>
+              <w:t xml:space="preserve">Quiero acceder directamente a videos y audios, para aprender de forma interactiva.</w:t>
             </w:r>
           </w:p>
           <w:p>
@@ -5661,6 +5679,26 @@
               <w:widowControl w:val="0"/>
               <w:spacing w:line="360" w:lineRule="auto"/>
               <w:rPr>
+                <w:b w:val="1"/>
+                <w:sz w:val="26"/>
+                <w:szCs w:val="26"/>
+              </w:rPr>
+            </w:pPr>
+            <w:r>
+              <w:rPr>
+                <w:b w:val="1"/>
+                <w:sz w:val="26"/>
+                <w:szCs w:val="26"/>
+                <w:rtl w:val="0"/>
+              </w:rPr>
+              <w:t xml:space="preserve">HU - 22</w:t>
+            </w:r>
+          </w:p>
+          <w:p>
+            <w:pPr>
+              <w:widowControl w:val="0"/>
+              <w:spacing w:line="360" w:lineRule="auto"/>
+              <w:rPr>
                 <w:sz w:val="26"/>
                 <w:szCs w:val="26"/>
               </w:rPr>
@@ -5875,6 +5913,26 @@
               <w:widowControl w:val="0"/>
               <w:spacing w:line="360" w:lineRule="auto"/>
               <w:rPr>
+                <w:b w:val="1"/>
+                <w:sz w:val="26"/>
+                <w:szCs w:val="26"/>
+              </w:rPr>
+            </w:pPr>
+            <w:r>
+              <w:rPr>
+                <w:b w:val="1"/>
+                <w:sz w:val="26"/>
+                <w:szCs w:val="26"/>
+                <w:rtl w:val="0"/>
+              </w:rPr>
+              <w:t xml:space="preserve">HU - 23</w:t>
+            </w:r>
+          </w:p>
+          <w:p>
+            <w:pPr>
+              <w:widowControl w:val="0"/>
+              <w:spacing w:line="360" w:lineRule="auto"/>
+              <w:rPr>
                 <w:sz w:val="26"/>
                 <w:szCs w:val="26"/>
               </w:rPr>
@@ -5976,29 +6034,40 @@
               <w:widowControl w:val="0"/>
               <w:spacing w:line="360" w:lineRule="auto"/>
               <w:rPr>
-                <w:sz w:val="26"/>
-                <w:szCs w:val="26"/>
-              </w:rPr>
-            </w:pPr>
-            <w:r>
-              <w:rPr>
-                <w:sz w:val="26"/>
-                <w:szCs w:val="26"/>
-                <w:rtl w:val="0"/>
-              </w:rPr>
-              <w:t xml:space="preserve">Criterios: API REST con endpoints </w:t>
-            </w:r>
-            <w:r>
-              <w:rPr>
-                <w:rFonts w:ascii="Roboto Mono" w:cs="Roboto Mono" w:eastAsia="Roboto Mono" w:hAnsi="Roboto Mono"/>
-                <w:sz w:val="26"/>
-                <w:szCs w:val="26"/>
-                <w:rtl w:val="0"/>
-              </w:rPr>
-              <w:t xml:space="preserve">/articulos</w:t>
-            </w:r>
-            <w:r>
-              <w:rPr>
+                <w:rFonts w:ascii="Calibri" w:cs="Calibri" w:eastAsia="Calibri" w:hAnsi="Calibri"/>
+                <w:sz w:val="26"/>
+                <w:szCs w:val="26"/>
+              </w:rPr>
+            </w:pPr>
+            <w:r>
+              <w:rPr>
+                <w:sz w:val="26"/>
+                <w:szCs w:val="26"/>
+                <w:rtl w:val="0"/>
+              </w:rPr>
+              <w:t xml:space="preserve">Criterios: </w:t>
+            </w:r>
+            <w:r>
+              <w:rPr>
+                <w:rFonts w:ascii="Calibri" w:cs="Calibri" w:eastAsia="Calibri" w:hAnsi="Calibri"/>
+                <w:sz w:val="26"/>
+                <w:szCs w:val="26"/>
+                <w:rtl w:val="0"/>
+              </w:rPr>
+              <w:t xml:space="preserve">API REST con endpoints </w:t>
+            </w:r>
+            <w:r>
+              <w:rPr>
+                <w:rFonts w:ascii="Calibri" w:cs="Calibri" w:eastAsia="Calibri" w:hAnsi="Calibri"/>
+                <w:sz w:val="26"/>
+                <w:szCs w:val="26"/>
+                <w:rtl w:val="0"/>
+              </w:rPr>
+              <w:t xml:space="preserve">/artículos</w:t>
+            </w:r>
+            <w:r>
+              <w:rPr>
+                <w:rFonts w:ascii="Calibri" w:cs="Calibri" w:eastAsia="Calibri" w:hAnsi="Calibri"/>
                 <w:sz w:val="26"/>
                 <w:szCs w:val="26"/>
                 <w:rtl w:val="0"/>
@@ -6007,7 +6076,7 @@
             </w:r>
             <w:r>
               <w:rPr>
-                <w:rFonts w:ascii="Roboto Mono" w:cs="Roboto Mono" w:eastAsia="Roboto Mono" w:hAnsi="Roboto Mono"/>
+                <w:rFonts w:ascii="Calibri" w:cs="Calibri" w:eastAsia="Calibri" w:hAnsi="Calibri"/>
                 <w:sz w:val="26"/>
                 <w:szCs w:val="26"/>
                 <w:rtl w:val="0"/>
@@ -6016,6 +6085,7 @@
             </w:r>
             <w:r>
               <w:rPr>
+                <w:rFonts w:ascii="Calibri" w:cs="Calibri" w:eastAsia="Calibri" w:hAnsi="Calibri"/>
                 <w:sz w:val="26"/>
                 <w:szCs w:val="26"/>
                 <w:rtl w:val="0"/>
@@ -6024,7 +6094,7 @@
             </w:r>
             <w:r>
               <w:rPr>
-                <w:rFonts w:ascii="Roboto Mono" w:cs="Roboto Mono" w:eastAsia="Roboto Mono" w:hAnsi="Roboto Mono"/>
+                <w:rFonts w:ascii="Calibri" w:cs="Calibri" w:eastAsia="Calibri" w:hAnsi="Calibri"/>
                 <w:sz w:val="26"/>
                 <w:szCs w:val="26"/>
                 <w:rtl w:val="0"/>
@@ -6033,6 +6103,7 @@
             </w:r>
             <w:r>
               <w:rPr>
+                <w:rFonts w:ascii="Calibri" w:cs="Calibri" w:eastAsia="Calibri" w:hAnsi="Calibri"/>
                 <w:sz w:val="26"/>
                 <w:szCs w:val="26"/>
                 <w:rtl w:val="0"/>
@@ -6041,7 +6112,7 @@
             </w:r>
             <w:r>
               <w:rPr>
-                <w:rFonts w:ascii="Roboto Mono" w:cs="Roboto Mono" w:eastAsia="Roboto Mono" w:hAnsi="Roboto Mono"/>
+                <w:rFonts w:ascii="Calibri" w:cs="Calibri" w:eastAsia="Calibri" w:hAnsi="Calibri"/>
                 <w:sz w:val="26"/>
                 <w:szCs w:val="26"/>
                 <w:rtl w:val="0"/>
@@ -6050,6 +6121,7 @@
             </w:r>
             <w:r>
               <w:rPr>
+                <w:rFonts w:ascii="Calibri" w:cs="Calibri" w:eastAsia="Calibri" w:hAnsi="Calibri"/>
                 <w:sz w:val="26"/>
                 <w:szCs w:val="26"/>
                 <w:rtl w:val="0"/>
@@ -6058,7 +6130,7 @@
             </w:r>
             <w:r>
               <w:rPr>
-                <w:rFonts w:ascii="Roboto Mono" w:cs="Roboto Mono" w:eastAsia="Roboto Mono" w:hAnsi="Roboto Mono"/>
+                <w:rFonts w:ascii="Calibri" w:cs="Calibri" w:eastAsia="Calibri" w:hAnsi="Calibri"/>
                 <w:sz w:val="26"/>
                 <w:szCs w:val="26"/>
                 <w:rtl w:val="0"/>
@@ -6067,6 +6139,7 @@
             </w:r>
             <w:r>
               <w:rPr>
+                <w:rFonts w:ascii="Calibri" w:cs="Calibri" w:eastAsia="Calibri" w:hAnsi="Calibri"/>
                 <w:sz w:val="26"/>
                 <w:szCs w:val="26"/>
                 <w:rtl w:val="0"/>
@@ -6206,7 +6279,7 @@
                 <w:szCs w:val="26"/>
                 <w:rtl w:val="0"/>
               </w:rPr>
-              <w:t xml:space="preserve">HU - 20</w:t>
+              <w:t xml:space="preserve">HU - 24</w:t>
             </w:r>
           </w:p>
           <w:p>
@@ -6214,6 +6287,7 @@
               <w:widowControl w:val="0"/>
               <w:spacing w:after="240" w:before="240" w:line="360" w:lineRule="auto"/>
               <w:rPr>
+                <w:rFonts w:ascii="Calibri" w:cs="Calibri" w:eastAsia="Calibri" w:hAnsi="Calibri"/>
                 <w:b w:val="1"/>
                 <w:sz w:val="26"/>
                 <w:szCs w:val="26"/>
@@ -6277,7 +6351,16 @@
                 <w:szCs w:val="26"/>
                 <w:rtl w:val="0"/>
               </w:rPr>
-              <w:t xml:space="preserve"> Menú responsivo con iconos y botones funcionales en Android y Windows/Linux.</w:t>
+              <w:t xml:space="preserve"> </w:t>
+            </w:r>
+            <w:r>
+              <w:rPr>
+                <w:rFonts w:ascii="Calibri" w:cs="Calibri" w:eastAsia="Calibri" w:hAnsi="Calibri"/>
+                <w:sz w:val="26"/>
+                <w:szCs w:val="26"/>
+                <w:rtl w:val="0"/>
+              </w:rPr>
+              <w:t xml:space="preserve">Menú responsivo con iconos y botones funcionales en Android y Windows/Linux.</w:t>
             </w:r>
             <w:r>
               <w:rPr>
@@ -6399,34 +6482,34 @@
                 <w:szCs w:val="26"/>
                 <w:rtl w:val="0"/>
               </w:rPr>
-              <w:t xml:space="preserve">HU - 20</w:t>
-            </w:r>
-          </w:p>
-          <w:p>
-            <w:pPr>
-              <w:widowControl w:val="0"/>
-              <w:spacing w:line="360" w:lineRule="auto"/>
-              <w:rPr>
-                <w:sz w:val="26"/>
-                <w:szCs w:val="26"/>
-              </w:rPr>
-            </w:pPr>
-            <w:r>
-              <w:rPr>
-                <w:b w:val="1"/>
-                <w:sz w:val="26"/>
-                <w:szCs w:val="26"/>
-                <w:rtl w:val="0"/>
-              </w:rPr>
-              <w:t xml:space="preserve">Título: </w:t>
-            </w:r>
-            <w:r>
-              <w:rPr>
-                <w:sz w:val="26"/>
-                <w:szCs w:val="26"/>
-                <w:rtl w:val="0"/>
-              </w:rPr>
-              <w:t xml:space="preserve">Acceso rápido a recursos multimedia</w:t>
+              <w:t xml:space="preserve">HU - 25</w:t>
+            </w:r>
+          </w:p>
+          <w:p>
+            <w:pPr>
+              <w:widowControl w:val="0"/>
+              <w:spacing w:line="360" w:lineRule="auto"/>
+              <w:rPr>
+                <w:sz w:val="26"/>
+                <w:szCs w:val="26"/>
+              </w:rPr>
+            </w:pPr>
+            <w:r>
+              <w:rPr>
+                <w:b w:val="1"/>
+                <w:sz w:val="26"/>
+                <w:szCs w:val="26"/>
+                <w:rtl w:val="0"/>
+              </w:rPr>
+              <w:t xml:space="preserve">Título:</w:t>
+            </w:r>
+            <w:r>
+              <w:rPr>
+                <w:sz w:val="26"/>
+                <w:szCs w:val="26"/>
+                <w:rtl w:val="0"/>
+              </w:rPr>
+              <w:t xml:space="preserve"> Integración Base de Datos con Frontend (Visualización de artículos, leyendas y trivias)</w:t>
             </w:r>
           </w:p>
           <w:p>
@@ -6464,52 +6547,76 @@
                 <w:szCs w:val="26"/>
                 <w:rtl w:val="0"/>
               </w:rPr>
-              <w:t xml:space="preserve">Como estudiante de primaria,</w:t>
-            </w:r>
-          </w:p>
-          <w:p>
-            <w:pPr>
-              <w:widowControl w:val="0"/>
-              <w:spacing w:line="360" w:lineRule="auto"/>
-              <w:rPr>
-                <w:sz w:val="26"/>
-                <w:szCs w:val="26"/>
-              </w:rPr>
-            </w:pPr>
-            <w:r>
-              <w:rPr>
-                <w:sz w:val="26"/>
-                <w:szCs w:val="26"/>
-                <w:rtl w:val="0"/>
-              </w:rPr>
-              <w:t xml:space="preserve">quiero acceder directamente a videos y audios, para aprender de forma interactiva.</w:t>
-            </w:r>
-          </w:p>
-          <w:p>
-            <w:pPr>
-              <w:widowControl w:val="0"/>
-              <w:spacing w:line="360" w:lineRule="auto"/>
-              <w:rPr>
-                <w:sz w:val="26"/>
-                <w:szCs w:val="26"/>
-              </w:rPr>
-            </w:pPr>
-            <w:r>
-              <w:rPr>
-                <w:b w:val="1"/>
-                <w:sz w:val="26"/>
-                <w:szCs w:val="26"/>
-                <w:rtl w:val="0"/>
-              </w:rPr>
-              <w:t xml:space="preserve">Criterios: </w:t>
-            </w:r>
-            <w:r>
-              <w:rPr>
-                <w:sz w:val="26"/>
-                <w:szCs w:val="26"/>
-                <w:rtl w:val="0"/>
-              </w:rPr>
-              <w:t xml:space="preserve">Categoría “Recursos Multimedia” con acceso directo.</w:t>
+              <w:t xml:space="preserve">Como usuario,</w:t>
+            </w:r>
+          </w:p>
+          <w:p>
+            <w:pPr>
+              <w:widowControl w:val="0"/>
+              <w:spacing w:line="360" w:lineRule="auto"/>
+              <w:rPr>
+                <w:sz w:val="26"/>
+                <w:szCs w:val="26"/>
+              </w:rPr>
+            </w:pPr>
+            <w:r>
+              <w:rPr>
+                <w:sz w:val="26"/>
+                <w:szCs w:val="26"/>
+                <w:rtl w:val="0"/>
+              </w:rPr>
+              <w:t xml:space="preserve">quiero visualizar en la aplicación los artículos bilingües, leyendas con ilustraciones y trivias,</w:t>
+            </w:r>
+          </w:p>
+          <w:p>
+            <w:pPr>
+              <w:widowControl w:val="0"/>
+              <w:spacing w:line="360" w:lineRule="auto"/>
+              <w:rPr>
+                <w:sz w:val="26"/>
+                <w:szCs w:val="26"/>
+              </w:rPr>
+            </w:pPr>
+            <w:r>
+              <w:rPr>
+                <w:sz w:val="26"/>
+                <w:szCs w:val="26"/>
+                <w:rtl w:val="0"/>
+              </w:rPr>
+              <w:t xml:space="preserve">para poder estudiar y practicar sin necesidad de internet.</w:t>
+            </w:r>
+          </w:p>
+          <w:p>
+            <w:pPr>
+              <w:widowControl w:val="0"/>
+              <w:spacing w:line="360" w:lineRule="auto"/>
+              <w:rPr>
+                <w:b w:val="1"/>
+                <w:sz w:val="26"/>
+                <w:szCs w:val="26"/>
+              </w:rPr>
+            </w:pPr>
+            <w:r>
+              <w:rPr>
+                <w:b w:val="1"/>
+                <w:sz w:val="26"/>
+                <w:szCs w:val="26"/>
+                <w:rtl w:val="0"/>
+              </w:rPr>
+              <w:t xml:space="preserve">Criterios:</w:t>
+            </w:r>
+            <w:r>
+              <w:rPr>
+                <w:sz w:val="26"/>
+                <w:szCs w:val="26"/>
+                <w:rtl w:val="0"/>
+              </w:rPr>
+              <w:t xml:space="preserve"> Lectura desde SQLite y renderizado en Flutter de textos, imágenes y audios.</w:t>
+            </w:r>
+            <w:r>
+              <w:rPr>
+                <w:rtl w:val="0"/>
+              </w:rPr>
             </w:r>
           </w:p>
           <w:p>
@@ -6553,246 +6660,6 @@
         </w:tc>
       </w:tr>
     </w:tbl>
-    <w:p>
-      <w:pPr>
-        <w:spacing w:line="360" w:lineRule="auto"/>
-        <w:rPr>
-          <w:sz w:val="26"/>
-          <w:szCs w:val="26"/>
-        </w:rPr>
-      </w:pPr>
-      <w:r>
-        <w:rPr>
-          <w:rtl w:val="0"/>
-        </w:rPr>
-      </w:r>
-    </w:p>
-    <w:tbl>
-      <w:tblPr>
-        <w:tblStyle w:val="Table26"/>
-        <w:tblW w:w="9300.0" w:type="dxa"/>
-        <w:jc w:val="left"/>
-        <w:tblInd w:w="-285.0" w:type="dxa"/>
-        <w:tblBorders>
-          <w:top w:color="000000" w:space="0" w:sz="8" w:val="single"/>
-          <w:left w:color="000000" w:space="0" w:sz="8" w:val="single"/>
-          <w:bottom w:color="000000" w:space="0" w:sz="8" w:val="single"/>
-          <w:right w:color="000000" w:space="0" w:sz="8" w:val="single"/>
-          <w:insideH w:color="000000" w:space="0" w:sz="8" w:val="single"/>
-          <w:insideV w:color="000000" w:space="0" w:sz="8" w:val="single"/>
-        </w:tblBorders>
-        <w:tblLayout w:type="fixed"/>
-        <w:tblLook w:val="0600"/>
-      </w:tblPr>
-      <w:tblGrid>
-        <w:gridCol w:w="9300"/>
-        <w:tblGridChange w:id="0">
-          <w:tblGrid>
-            <w:gridCol w:w="9300"/>
-          </w:tblGrid>
-        </w:tblGridChange>
-      </w:tblGrid>
-      <w:tr>
-        <w:trPr>
-          <w:cantSplit w:val="0"/>
-          <w:trHeight w:val="4231.1572265625" w:hRule="atLeast"/>
-          <w:tblHeader w:val="0"/>
-        </w:trPr>
-        <w:tc>
-          <w:tcPr>
-            <w:shd w:fill="auto" w:val="clear"/>
-            <w:tcMar>
-              <w:top w:w="100.0" w:type="dxa"/>
-              <w:left w:w="100.0" w:type="dxa"/>
-              <w:bottom w:w="100.0" w:type="dxa"/>
-              <w:right w:w="100.0" w:type="dxa"/>
-            </w:tcMar>
-            <w:vAlign w:val="top"/>
-          </w:tcPr>
-          <w:p>
-            <w:pPr>
-              <w:widowControl w:val="0"/>
-              <w:spacing w:line="360" w:lineRule="auto"/>
-              <w:rPr>
-                <w:b w:val="1"/>
-                <w:sz w:val="26"/>
-                <w:szCs w:val="26"/>
-              </w:rPr>
-            </w:pPr>
-            <w:r>
-              <w:rPr>
-                <w:b w:val="1"/>
-                <w:sz w:val="26"/>
-                <w:szCs w:val="26"/>
-                <w:rtl w:val="0"/>
-              </w:rPr>
-              <w:t xml:space="preserve">HU - 20</w:t>
-            </w:r>
-          </w:p>
-          <w:p>
-            <w:pPr>
-              <w:widowControl w:val="0"/>
-              <w:spacing w:line="360" w:lineRule="auto"/>
-              <w:rPr>
-                <w:sz w:val="26"/>
-                <w:szCs w:val="26"/>
-              </w:rPr>
-            </w:pPr>
-            <w:r>
-              <w:rPr>
-                <w:b w:val="1"/>
-                <w:sz w:val="26"/>
-                <w:szCs w:val="26"/>
-                <w:rtl w:val="0"/>
-              </w:rPr>
-              <w:t xml:space="preserve">Título: </w:t>
-            </w:r>
-            <w:r>
-              <w:rPr>
-                <w:sz w:val="26"/>
-                <w:szCs w:val="26"/>
-                <w:rtl w:val="0"/>
-              </w:rPr>
-              <w:t xml:space="preserve">Acceso rápido a recursos multimedia</w:t>
-            </w:r>
-          </w:p>
-          <w:p>
-            <w:pPr>
-              <w:widowControl w:val="0"/>
-              <w:spacing w:line="360" w:lineRule="auto"/>
-              <w:rPr>
-                <w:b w:val="1"/>
-                <w:sz w:val="26"/>
-                <w:szCs w:val="26"/>
-              </w:rPr>
-            </w:pPr>
-            <w:r>
-              <w:rPr>
-                <w:b w:val="1"/>
-                <w:sz w:val="26"/>
-                <w:szCs w:val="26"/>
-                <w:rtl w:val="0"/>
-              </w:rPr>
-              <w:t xml:space="preserve">Narrativa:</w:t>
-            </w:r>
-          </w:p>
-          <w:p>
-            <w:pPr>
-              <w:widowControl w:val="0"/>
-              <w:spacing w:line="360" w:lineRule="auto"/>
-              <w:rPr>
-                <w:sz w:val="26"/>
-                <w:szCs w:val="26"/>
-              </w:rPr>
-            </w:pPr>
-            <w:r>
-              <w:rPr>
-                <w:sz w:val="26"/>
-                <w:szCs w:val="26"/>
-                <w:rtl w:val="0"/>
-              </w:rPr>
-              <w:t xml:space="preserve">Como estudiante de primaria,</w:t>
-            </w:r>
-          </w:p>
-          <w:p>
-            <w:pPr>
-              <w:widowControl w:val="0"/>
-              <w:spacing w:line="360" w:lineRule="auto"/>
-              <w:rPr>
-                <w:sz w:val="26"/>
-                <w:szCs w:val="26"/>
-              </w:rPr>
-            </w:pPr>
-            <w:r>
-              <w:rPr>
-                <w:sz w:val="26"/>
-                <w:szCs w:val="26"/>
-                <w:rtl w:val="0"/>
-              </w:rPr>
-              <w:t xml:space="preserve">quiero acceder directamente a videos y audios, para aprender de forma interactiva.</w:t>
-            </w:r>
-          </w:p>
-          <w:p>
-            <w:pPr>
-              <w:widowControl w:val="0"/>
-              <w:spacing w:line="360" w:lineRule="auto"/>
-              <w:rPr>
-                <w:sz w:val="26"/>
-                <w:szCs w:val="26"/>
-              </w:rPr>
-            </w:pPr>
-            <w:r>
-              <w:rPr>
-                <w:b w:val="1"/>
-                <w:sz w:val="26"/>
-                <w:szCs w:val="26"/>
-                <w:rtl w:val="0"/>
-              </w:rPr>
-              <w:t xml:space="preserve">Criterios: </w:t>
-            </w:r>
-            <w:r>
-              <w:rPr>
-                <w:sz w:val="26"/>
-                <w:szCs w:val="26"/>
-                <w:rtl w:val="0"/>
-              </w:rPr>
-              <w:t xml:space="preserve">Categoría “Recursos Multimedia” con acceso directo.</w:t>
-            </w:r>
-          </w:p>
-          <w:p>
-            <w:pPr>
-              <w:widowControl w:val="0"/>
-              <w:spacing w:line="360" w:lineRule="auto"/>
-              <w:rPr>
-                <w:b w:val="1"/>
-                <w:sz w:val="26"/>
-                <w:szCs w:val="26"/>
-              </w:rPr>
-            </w:pPr>
-            <w:r>
-              <w:rPr>
-                <w:b w:val="1"/>
-                <w:sz w:val="26"/>
-                <w:szCs w:val="26"/>
-                <w:rtl w:val="0"/>
-              </w:rPr>
-              <w:t xml:space="preserve">Prioridad:                                       </w:t>
-              <w:tab/>
-              <w:t xml:space="preserve">Estimación:</w:t>
-            </w:r>
-          </w:p>
-          <w:p>
-            <w:pPr>
-              <w:widowControl w:val="0"/>
-              <w:spacing w:line="360" w:lineRule="auto"/>
-              <w:rPr>
-                <w:b w:val="1"/>
-                <w:sz w:val="26"/>
-                <w:szCs w:val="26"/>
-              </w:rPr>
-            </w:pPr>
-            <w:r>
-              <w:rPr>
-                <w:rtl w:val="0"/>
-              </w:rPr>
-            </w:r>
-          </w:p>
-        </w:tc>
-      </w:tr>
-    </w:tbl>
-    <w:p>
-      <w:pPr>
-        <w:rPr>
-          <w:sz w:val="26"/>
-          <w:szCs w:val="26"/>
-        </w:rPr>
-      </w:pPr>
-      <w:r>
-        <w:rPr>
-          <w:rtl w:val="0"/>
-        </w:rPr>
-      </w:r>
-    </w:p>
     <w:p>
       <w:pPr>
         <w:rPr>
@@ -7155,13 +7022,6 @@
       <w:tblStyleColBandSize w:val="1"/>
     </w:tblPr>
   </w:style>
-  <w:style w:type="table" w:styleId="Table26">
-    <w:basedOn w:val="TableNormal"/>
-    <w:tblPr>
-      <w:tblStyleRowBandSize w:val="1"/>
-      <w:tblStyleColBandSize w:val="1"/>
-    </w:tblPr>
-  </w:style>
 </w:styles>
 </file>
 

</xml_diff>

<commit_message>
Con prioridad y estimacion
historias de usuario
</commit_message>
<xml_diff>
--- a/HISTORIAS DE USO.docx
+++ b/HISTORIAS DE USO.docx
@@ -504,7 +504,7 @@
                 <w:szCs w:val="26"/>
                 <w:rtl w:val="0"/>
               </w:rPr>
-              <w:t xml:space="preserve">HU - 01</w:t>
+              <w:t xml:space="preserve">HU - 01 (Opcional)</w:t>
             </w:r>
           </w:p>
           <w:p>
@@ -531,128 +531,136 @@
                 <w:szCs w:val="26"/>
                 <w:rtl w:val="0"/>
               </w:rPr>
-              <w:t xml:space="preserve"> Implementación de sincronización con base de datos central</w:t>
-            </w:r>
-            <w:r>
-              <w:rPr>
-                <w:rtl w:val="0"/>
-              </w:rPr>
-            </w:r>
-          </w:p>
-          <w:p>
-            <w:pPr>
-              <w:widowControl w:val="0"/>
-              <w:spacing w:line="360" w:lineRule="auto"/>
-              <w:rPr>
-                <w:sz w:val="26"/>
-                <w:szCs w:val="26"/>
-              </w:rPr>
-            </w:pPr>
-            <w:r>
-              <w:rPr>
-                <w:b w:val="1"/>
-                <w:sz w:val="26"/>
-                <w:szCs w:val="26"/>
-                <w:rtl w:val="0"/>
-              </w:rPr>
-              <w:t xml:space="preserve">Narrativa: </w:t>
-            </w:r>
-            <w:r>
-              <w:rPr>
-                <w:sz w:val="26"/>
-                <w:szCs w:val="26"/>
-                <w:rtl w:val="0"/>
-              </w:rPr>
-              <w:t xml:space="preserve">Como creador de la aplicación,</w:t>
-            </w:r>
-          </w:p>
-          <w:p>
-            <w:pPr>
-              <w:widowControl w:val="0"/>
-              <w:spacing w:line="360" w:lineRule="auto"/>
-              <w:rPr>
-                <w:b w:val="1"/>
-                <w:sz w:val="26"/>
-                <w:szCs w:val="26"/>
-              </w:rPr>
-            </w:pPr>
-            <w:r>
-              <w:rPr>
-                <w:sz w:val="26"/>
-                <w:szCs w:val="26"/>
-                <w:rtl w:val="0"/>
-              </w:rPr>
-              <w:t xml:space="preserve">Quiero implementar una base de datos que guarde los favoritos, marcadores y descargas, para asegurar que la información de los usuarios esté disponible y sincronizada en todo momento.</w:t>
-            </w:r>
-            <w:r>
-              <w:rPr>
-                <w:rtl w:val="0"/>
-              </w:rPr>
-            </w:r>
-          </w:p>
-          <w:p>
-            <w:pPr>
-              <w:widowControl w:val="0"/>
-              <w:spacing w:line="360" w:lineRule="auto"/>
-              <w:rPr>
-                <w:sz w:val="26"/>
-                <w:szCs w:val="26"/>
-              </w:rPr>
-            </w:pPr>
-            <w:r>
-              <w:rPr>
-                <w:b w:val="1"/>
-                <w:sz w:val="26"/>
-                <w:szCs w:val="26"/>
-                <w:rtl w:val="0"/>
-              </w:rPr>
-              <w:t xml:space="preserve">Criterios: </w:t>
-            </w:r>
-            <w:r>
-              <w:rPr>
-                <w:sz w:val="26"/>
-                <w:szCs w:val="26"/>
-                <w:rtl w:val="0"/>
-              </w:rPr>
-              <w:t xml:space="preserve">La base de datos debe registrar, actualizar y recuperar la información de cada usuario.</w:t>
-            </w:r>
-          </w:p>
-          <w:p>
-            <w:pPr>
-              <w:widowControl w:val="0"/>
-              <w:spacing w:line="360" w:lineRule="auto"/>
-              <w:rPr>
-                <w:b w:val="1"/>
-                <w:sz w:val="26"/>
-                <w:szCs w:val="26"/>
-              </w:rPr>
-            </w:pPr>
-            <w:r>
-              <w:rPr>
-                <w:b w:val="1"/>
-                <w:sz w:val="26"/>
-                <w:szCs w:val="26"/>
-                <w:rtl w:val="0"/>
-              </w:rPr>
-              <w:t xml:space="preserve">Prioridad: Alta                              </w:t>
+              <w:t xml:space="preserve"> Pantalla de bienvenida con logo y nombre de la aplicación</w:t>
+            </w:r>
+          </w:p>
+          <w:p>
+            <w:pPr>
+              <w:widowControl w:val="0"/>
+              <w:spacing w:line="360" w:lineRule="auto"/>
+              <w:rPr>
+                <w:b w:val="1"/>
+                <w:sz w:val="26"/>
+                <w:szCs w:val="26"/>
+              </w:rPr>
+            </w:pPr>
+            <w:r>
+              <w:rPr>
+                <w:b w:val="1"/>
+                <w:sz w:val="26"/>
+                <w:szCs w:val="26"/>
+                <w:rtl w:val="0"/>
+              </w:rPr>
+              <w:t xml:space="preserve">Narrativa:</w:t>
+            </w:r>
+          </w:p>
+          <w:p>
+            <w:pPr>
+              <w:widowControl w:val="0"/>
+              <w:spacing w:line="360" w:lineRule="auto"/>
+              <w:rPr>
+                <w:sz w:val="26"/>
+                <w:szCs w:val="26"/>
+              </w:rPr>
+            </w:pPr>
+            <w:r>
+              <w:rPr>
+                <w:sz w:val="26"/>
+                <w:szCs w:val="26"/>
+                <w:rtl w:val="0"/>
+              </w:rPr>
+              <w:t xml:space="preserve">Como usuario,</w:t>
+            </w:r>
+          </w:p>
+          <w:p>
+            <w:pPr>
+              <w:widowControl w:val="0"/>
+              <w:spacing w:line="360" w:lineRule="auto"/>
+              <w:rPr>
+                <w:sz w:val="26"/>
+                <w:szCs w:val="26"/>
+              </w:rPr>
+            </w:pPr>
+            <w:r>
+              <w:rPr>
+                <w:sz w:val="26"/>
+                <w:szCs w:val="26"/>
+                <w:rtl w:val="0"/>
+              </w:rPr>
+              <w:t xml:space="preserve">quiero ver una pantalla de inicio con el logo y nombre de la aplicación,</w:t>
+            </w:r>
+          </w:p>
+          <w:p>
+            <w:pPr>
+              <w:widowControl w:val="0"/>
+              <w:spacing w:line="360" w:lineRule="auto"/>
+              <w:rPr>
+                <w:sz w:val="26"/>
+                <w:szCs w:val="26"/>
+              </w:rPr>
+            </w:pPr>
+            <w:r>
+              <w:rPr>
+                <w:sz w:val="26"/>
+                <w:szCs w:val="26"/>
+                <w:rtl w:val="0"/>
+              </w:rPr>
+              <w:t xml:space="preserve">para identificar fácilmente el proyecto y empezar a usarlo de forma intuitiva.</w:t>
+            </w:r>
+          </w:p>
+          <w:p>
+            <w:pPr>
+              <w:widowControl w:val="0"/>
+              <w:spacing w:line="360" w:lineRule="auto"/>
+              <w:rPr>
+                <w:b w:val="1"/>
+                <w:sz w:val="26"/>
+                <w:szCs w:val="26"/>
+              </w:rPr>
+            </w:pPr>
+            <w:r>
+              <w:rPr>
+                <w:b w:val="1"/>
+                <w:sz w:val="26"/>
+                <w:szCs w:val="26"/>
+                <w:rtl w:val="0"/>
+              </w:rPr>
+              <w:t xml:space="preserve">Criterios:</w:t>
+            </w:r>
+            <w:r>
+              <w:rPr>
+                <w:sz w:val="26"/>
+                <w:szCs w:val="26"/>
+                <w:rtl w:val="0"/>
+              </w:rPr>
+              <w:t xml:space="preserve"> Mostrar pantalla inicial de 3 segundos antes de cargar el menú principal.</w:t>
+            </w:r>
+            <w:r>
+              <w:rPr>
+                <w:rtl w:val="0"/>
+              </w:rPr>
+            </w:r>
+          </w:p>
+          <w:p>
+            <w:pPr>
+              <w:widowControl w:val="0"/>
+              <w:spacing w:line="360" w:lineRule="auto"/>
+              <w:rPr>
+                <w:b w:val="1"/>
+                <w:sz w:val="26"/>
+                <w:szCs w:val="26"/>
+              </w:rPr>
+            </w:pPr>
+            <w:r>
+              <w:rPr>
+                <w:b w:val="1"/>
+                <w:sz w:val="26"/>
+                <w:szCs w:val="26"/>
+                <w:rtl w:val="0"/>
+              </w:rPr>
+              <w:t xml:space="preserve">Prioridad: Baja                             </w:t>
               <w:tab/>
-              <w:t xml:space="preserve">Estimación: </w:t>
-            </w:r>
-          </w:p>
-          <w:p>
-            <w:pPr>
-              <w:widowControl w:val="0"/>
-              <w:spacing w:line="360" w:lineRule="auto"/>
-              <w:rPr>
-                <w:b w:val="1"/>
-                <w:sz w:val="26"/>
-                <w:szCs w:val="26"/>
-              </w:rPr>
-            </w:pPr>
-            <w:r>
-              <w:rPr>
-                <w:rtl w:val="0"/>
-              </w:rPr>
+              <w:t xml:space="preserve">Estimación: 0.25</w:t>
             </w:r>
           </w:p>
         </w:tc>
@@ -896,25 +904,9 @@
                 <w:szCs w:val="26"/>
                 <w:rtl w:val="0"/>
               </w:rPr>
-              <w:t xml:space="preserve">Prioridad: Baja                                      </w:t>
+              <w:t xml:space="preserve">Prioridad: Alta                                      </w:t>
               <w:tab/>
-              <w:t xml:space="preserve">Estimación: </w:t>
-            </w:r>
-          </w:p>
-          <w:p>
-            <w:pPr>
-              <w:widowControl w:val="0"/>
-              <w:spacing w:after="0" w:before="0" w:line="360" w:lineRule="auto"/>
-              <w:rPr>
-                <w:b w:val="1"/>
-                <w:sz w:val="26"/>
-                <w:szCs w:val="26"/>
-              </w:rPr>
-            </w:pPr>
-            <w:r>
-              <w:rPr>
-                <w:rtl w:val="0"/>
-              </w:rPr>
+              <w:t xml:space="preserve">Estimación: 0.5</w:t>
             </w:r>
           </w:p>
         </w:tc>
@@ -1155,25 +1147,9 @@
                 <w:szCs w:val="26"/>
                 <w:rtl w:val="0"/>
               </w:rPr>
-              <w:t xml:space="preserve">Prioridad: Baja                                      </w:t>
+              <w:t xml:space="preserve">Prioridad: ALTA                                      </w:t>
               <w:tab/>
-              <w:t xml:space="preserve">Estimación: </w:t>
-            </w:r>
-          </w:p>
-          <w:p>
-            <w:pPr>
-              <w:widowControl w:val="0"/>
-              <w:spacing w:after="0" w:before="0" w:line="360" w:lineRule="auto"/>
-              <w:rPr>
-                <w:b w:val="1"/>
-                <w:sz w:val="26"/>
-                <w:szCs w:val="26"/>
-              </w:rPr>
-            </w:pPr>
-            <w:r>
-              <w:rPr>
-                <w:rtl w:val="0"/>
-              </w:rPr>
+              <w:t xml:space="preserve">Estimación: 0.25</w:t>
             </w:r>
           </w:p>
         </w:tc>
@@ -1414,25 +1390,9 @@
                 <w:szCs w:val="26"/>
                 <w:rtl w:val="0"/>
               </w:rPr>
-              <w:t xml:space="preserve">Prioridad:                                       </w:t>
+              <w:t xml:space="preserve">Prioridad:   ALTA                                     </w:t>
               <w:tab/>
-              <w:t xml:space="preserve">Estimación:</w:t>
-            </w:r>
-          </w:p>
-          <w:p>
-            <w:pPr>
-              <w:widowControl w:val="0"/>
-              <w:spacing w:after="0" w:before="0" w:line="360" w:lineRule="auto"/>
-              <w:rPr>
-                <w:b w:val="1"/>
-                <w:sz w:val="26"/>
-                <w:szCs w:val="26"/>
-              </w:rPr>
-            </w:pPr>
-            <w:r>
-              <w:rPr>
-                <w:rtl w:val="0"/>
-              </w:rPr>
+              <w:t xml:space="preserve">Estimación:0.5</w:t>
             </w:r>
           </w:p>
         </w:tc>
@@ -1673,25 +1633,9 @@
                 <w:szCs w:val="26"/>
                 <w:rtl w:val="0"/>
               </w:rPr>
-              <w:t xml:space="preserve">Prioridad:                                        </w:t>
+              <w:t xml:space="preserve">Prioridad:   ALTA                                      </w:t>
               <w:tab/>
-              <w:t xml:space="preserve">  Estimación:</w:t>
-            </w:r>
-          </w:p>
-          <w:p>
-            <w:pPr>
-              <w:widowControl w:val="0"/>
-              <w:spacing w:after="0" w:before="0" w:line="360" w:lineRule="auto"/>
-              <w:rPr>
-                <w:b w:val="1"/>
-                <w:sz w:val="26"/>
-                <w:szCs w:val="26"/>
-              </w:rPr>
-            </w:pPr>
-            <w:r>
-              <w:rPr>
-                <w:rtl w:val="0"/>
-              </w:rPr>
+              <w:t xml:space="preserve">  Estimación:0.75</w:t>
             </w:r>
           </w:p>
         </w:tc>
@@ -1932,25 +1876,9 @@
                 <w:szCs w:val="26"/>
                 <w:rtl w:val="0"/>
               </w:rPr>
-              <w:t xml:space="preserve">Prioridad:                                       </w:t>
+              <w:t xml:space="preserve">Prioridad:Media                                       </w:t>
               <w:tab/>
-              <w:t xml:space="preserve">Estimación:</w:t>
-            </w:r>
-          </w:p>
-          <w:p>
-            <w:pPr>
-              <w:widowControl w:val="0"/>
-              <w:spacing w:after="0" w:before="0" w:line="360" w:lineRule="auto"/>
-              <w:rPr>
-                <w:b w:val="1"/>
-                <w:sz w:val="26"/>
-                <w:szCs w:val="26"/>
-              </w:rPr>
-            </w:pPr>
-            <w:r>
-              <w:rPr>
-                <w:rtl w:val="0"/>
-              </w:rPr>
+              <w:t xml:space="preserve">Estimación:0.25</w:t>
             </w:r>
           </w:p>
         </w:tc>
@@ -2186,25 +2114,9 @@
                 <w:szCs w:val="26"/>
                 <w:rtl w:val="0"/>
               </w:rPr>
-              <w:t xml:space="preserve">Prioridad:                                       </w:t>
+              <w:t xml:space="preserve">Prioridad:    ALTA                                    </w:t>
               <w:tab/>
-              <w:t xml:space="preserve">Estimación:</w:t>
-            </w:r>
-          </w:p>
-          <w:p>
-            <w:pPr>
-              <w:widowControl w:val="0"/>
-              <w:spacing w:line="360" w:lineRule="auto"/>
-              <w:rPr>
-                <w:b w:val="1"/>
-                <w:sz w:val="26"/>
-                <w:szCs w:val="26"/>
-              </w:rPr>
-            </w:pPr>
-            <w:r>
-              <w:rPr>
-                <w:rtl w:val="0"/>
-              </w:rPr>
+              <w:t xml:space="preserve">Estimación:0.5</w:t>
             </w:r>
           </w:p>
         </w:tc>
@@ -2440,25 +2352,9 @@
                 <w:szCs w:val="26"/>
                 <w:rtl w:val="0"/>
               </w:rPr>
-              <w:t xml:space="preserve">Prioridad:                                       </w:t>
+              <w:t xml:space="preserve">Prioridad:  Media                                     </w:t>
               <w:tab/>
-              <w:t xml:space="preserve">Estimación:</w:t>
-            </w:r>
-          </w:p>
-          <w:p>
-            <w:pPr>
-              <w:widowControl w:val="0"/>
-              <w:spacing w:line="360" w:lineRule="auto"/>
-              <w:rPr>
-                <w:b w:val="1"/>
-                <w:sz w:val="26"/>
-                <w:szCs w:val="26"/>
-              </w:rPr>
-            </w:pPr>
-            <w:r>
-              <w:rPr>
-                <w:rtl w:val="0"/>
-              </w:rPr>
+              <w:t xml:space="preserve">Estimación: 0.5</w:t>
             </w:r>
           </w:p>
         </w:tc>
@@ -2669,50 +2565,34 @@
                 <w:szCs w:val="26"/>
                 <w:rtl w:val="0"/>
               </w:rPr>
-              <w:t xml:space="preserve">Incluir galería de imágenes y reproductor de videos accesibles offline.</w:t>
-            </w:r>
-            <w:r>
-              <w:rPr>
-                <w:rtl w:val="0"/>
-              </w:rPr>
-            </w:r>
-          </w:p>
-          <w:p>
-            <w:pPr>
-              <w:widowControl w:val="0"/>
-              <w:spacing w:line="360" w:lineRule="auto"/>
-              <w:rPr>
-                <w:b w:val="1"/>
-                <w:sz w:val="26"/>
-                <w:szCs w:val="26"/>
-              </w:rPr>
-            </w:pPr>
-            <w:r>
-              <w:rPr>
-                <w:b w:val="1"/>
-                <w:sz w:val="26"/>
-                <w:szCs w:val="26"/>
-                <w:rtl w:val="0"/>
-              </w:rPr>
-              <w:t xml:space="preserve">Prioridad:                                       </w:t>
+              <w:t xml:space="preserve">Incluir galería de imágenes y reproductor de vídeos accesibles offline.</w:t>
+            </w:r>
+            <w:r>
+              <w:rPr>
+                <w:rtl w:val="0"/>
+              </w:rPr>
+            </w:r>
+          </w:p>
+          <w:p>
+            <w:pPr>
+              <w:widowControl w:val="0"/>
+              <w:spacing w:line="360" w:lineRule="auto"/>
+              <w:rPr>
+                <w:b w:val="1"/>
+                <w:sz w:val="26"/>
+                <w:szCs w:val="26"/>
+              </w:rPr>
+            </w:pPr>
+            <w:r>
+              <w:rPr>
+                <w:b w:val="1"/>
+                <w:sz w:val="26"/>
+                <w:szCs w:val="26"/>
+                <w:rtl w:val="0"/>
+              </w:rPr>
+              <w:t xml:space="preserve">Prioridad: Media                                      </w:t>
               <w:tab/>
-              <w:t xml:space="preserve">Estimación:</w:t>
-            </w:r>
-          </w:p>
-          <w:p>
-            <w:pPr>
-              <w:widowControl w:val="0"/>
-              <w:spacing w:line="360" w:lineRule="auto"/>
-              <w:rPr>
-                <w:b w:val="1"/>
-                <w:sz w:val="26"/>
-                <w:szCs w:val="26"/>
-              </w:rPr>
-            </w:pPr>
-            <w:r>
-              <w:rPr>
-                <w:rtl w:val="0"/>
-              </w:rPr>
+              <w:t xml:space="preserve">Estimación:0.5</w:t>
             </w:r>
           </w:p>
         </w:tc>
@@ -2942,6 +2822,7 @@
               <w:widowControl w:val="0"/>
               <w:spacing w:after="0" w:before="0" w:line="360" w:lineRule="auto"/>
               <w:rPr>
+                <w:b w:val="1"/>
                 <w:sz w:val="26"/>
                 <w:szCs w:val="26"/>
               </w:rPr>
@@ -2978,19 +2859,8 @@
                 <w:szCs w:val="26"/>
                 <w:rtl w:val="0"/>
               </w:rPr>
-              <w:t xml:space="preserve">3</w:t>
-            </w:r>
-          </w:p>
-          <w:p>
-            <w:pPr>
-              <w:widowControl w:val="0"/>
-              <w:spacing w:after="0" w:before="0" w:line="360" w:lineRule="auto"/>
-              <w:rPr>
-                <w:b w:val="1"/>
-                <w:sz w:val="26"/>
-                <w:szCs w:val="26"/>
-              </w:rPr>
-            </w:pPr>
+              <w:t xml:space="preserve">0.5</w:t>
+            </w:r>
             <w:r>
               <w:rPr>
                 <w:rtl w:val="0"/>
@@ -3237,7 +3107,7 @@
                 <w:szCs w:val="26"/>
                 <w:rtl w:val="0"/>
               </w:rPr>
-              <w:t xml:space="preserve">5</w:t>
+              <w:t xml:space="preserve">0.75</w:t>
             </w:r>
             <w:r>
               <w:rPr>
@@ -3357,7 +3227,7 @@
                 <w:szCs w:val="26"/>
                 <w:rtl w:val="0"/>
               </w:rPr>
-              <w:t xml:space="preserve"> Ejecución en Windows y Linux</w:t>
+              <w:t xml:space="preserve"> Ejecución en Windows </w:t>
             </w:r>
           </w:p>
           <w:p>
@@ -3440,7 +3310,7 @@
                 <w:szCs w:val="26"/>
                 <w:rtl w:val="0"/>
               </w:rPr>
-              <w:t xml:space="preserve">La aplicación debe tener instaladores ejecutables para Windows y Linux.</w:t>
+              <w:t xml:space="preserve">La aplicación debe tener instaladores ejecutables para Windows </w:t>
             </w:r>
           </w:p>
           <w:p>
@@ -3468,7 +3338,7 @@
                 <w:szCs w:val="26"/>
                 <w:rtl w:val="0"/>
               </w:rPr>
-              <w:t xml:space="preserve">5 </w:t>
+              <w:t xml:space="preserve">0.75</w:t>
             </w:r>
             <w:r>
               <w:rPr>
@@ -3733,7 +3603,7 @@
                 <w:szCs w:val="26"/>
                 <w:rtl w:val="0"/>
               </w:rPr>
-              <w:t xml:space="preserve"> 5 </w:t>
+              <w:t xml:space="preserve"> 0.75</w:t>
             </w:r>
           </w:p>
         </w:tc>
@@ -3984,7 +3854,7 @@
                 <w:szCs w:val="26"/>
                 <w:rtl w:val="0"/>
               </w:rPr>
-              <w:t xml:space="preserve">3</w:t>
+              <w:t xml:space="preserve">0.5</w:t>
             </w:r>
           </w:p>
         </w:tc>
@@ -4235,77 +4105,12 @@
                 <w:szCs w:val="26"/>
                 <w:rtl w:val="0"/>
               </w:rPr>
-              <w:t xml:space="preserve">3</w:t>
+              <w:t xml:space="preserve">0.25</w:t>
             </w:r>
           </w:p>
         </w:tc>
       </w:tr>
     </w:tbl>
-    <w:p>
-      <w:pPr>
-        <w:rPr>
-          <w:sz w:val="26"/>
-          <w:szCs w:val="26"/>
-        </w:rPr>
-      </w:pPr>
-      <w:r>
-        <w:rPr>
-          <w:rtl w:val="0"/>
-        </w:rPr>
-      </w:r>
-    </w:p>
-    <w:p>
-      <w:pPr>
-        <w:rPr>
-          <w:sz w:val="26"/>
-          <w:szCs w:val="26"/>
-        </w:rPr>
-      </w:pPr>
-      <w:r>
-        <w:rPr>
-          <w:rtl w:val="0"/>
-        </w:rPr>
-      </w:r>
-    </w:p>
-    <w:p>
-      <w:pPr>
-        <w:rPr>
-          <w:sz w:val="26"/>
-          <w:szCs w:val="26"/>
-        </w:rPr>
-      </w:pPr>
-      <w:r>
-        <w:rPr>
-          <w:rtl w:val="0"/>
-        </w:rPr>
-      </w:r>
-    </w:p>
-    <w:p>
-      <w:pPr>
-        <w:rPr>
-          <w:sz w:val="26"/>
-          <w:szCs w:val="26"/>
-        </w:rPr>
-      </w:pPr>
-      <w:r>
-        <w:rPr>
-          <w:rtl w:val="0"/>
-        </w:rPr>
-      </w:r>
-    </w:p>
-    <w:p>
-      <w:pPr>
-        <w:rPr>
-          <w:sz w:val="26"/>
-          <w:szCs w:val="26"/>
-        </w:rPr>
-      </w:pPr>
-      <w:r>
-        <w:rPr>
-          <w:rtl w:val="0"/>
-        </w:rPr>
-      </w:r>
-    </w:p>
     <w:p>
       <w:pPr>
         <w:spacing w:line="360" w:lineRule="auto"/>
@@ -4518,9 +4323,9 @@
                 <w:szCs w:val="26"/>
                 <w:rtl w:val="0"/>
               </w:rPr>
-              <w:t xml:space="preserve">Prioridad:                                       </w:t>
+              <w:t xml:space="preserve">Prioridad:  ALTA                                    </w:t>
               <w:tab/>
-              <w:t xml:space="preserve">Estimación:</w:t>
+              <w:t xml:space="preserve">Estimación:0.25</w:t>
             </w:r>
           </w:p>
           <w:p>
@@ -4542,19 +4347,6 @@
         </w:tc>
       </w:tr>
     </w:tbl>
-    <w:p>
-      <w:pPr>
-        <w:rPr>
-          <w:sz w:val="26"/>
-          <w:szCs w:val="26"/>
-        </w:rPr>
-      </w:pPr>
-      <w:r>
-        <w:rPr>
-          <w:rtl w:val="0"/>
-        </w:rPr>
-      </w:r>
-    </w:p>
     <w:p>
       <w:pPr>
         <w:spacing w:line="360" w:lineRule="auto"/>
@@ -4767,9 +4559,9 @@
                 <w:szCs w:val="26"/>
                 <w:rtl w:val="0"/>
               </w:rPr>
-              <w:t xml:space="preserve">Prioridad:                                       </w:t>
+              <w:t xml:space="preserve">Prioridad:      MEDIA                                 </w:t>
               <w:tab/>
-              <w:t xml:space="preserve">Estimación:</w:t>
+              <w:t xml:space="preserve">Estimación:0.25</w:t>
             </w:r>
           </w:p>
           <w:p>
@@ -5016,9 +4808,9 @@
                 <w:szCs w:val="26"/>
                 <w:rtl w:val="0"/>
               </w:rPr>
-              <w:t xml:space="preserve">Prioridad:                                       </w:t>
+              <w:t xml:space="preserve">Prioridad:  ALTA                                     </w:t>
               <w:tab/>
-              <w:t xml:space="preserve">Estimación:</w:t>
+              <w:t xml:space="preserve">Estimación:0.5</w:t>
             </w:r>
           </w:p>
           <w:p>
@@ -5040,19 +4832,6 @@
         </w:tc>
       </w:tr>
     </w:tbl>
-    <w:p>
-      <w:pPr>
-        <w:rPr>
-          <w:sz w:val="26"/>
-          <w:szCs w:val="26"/>
-        </w:rPr>
-      </w:pPr>
-      <w:r>
-        <w:rPr>
-          <w:rtl w:val="0"/>
-        </w:rPr>
-      </w:r>
-    </w:p>
     <w:p>
       <w:pPr>
         <w:spacing w:line="360" w:lineRule="auto"/>
@@ -5265,9 +5044,9 @@
                 <w:szCs w:val="26"/>
                 <w:rtl w:val="0"/>
               </w:rPr>
-              <w:t xml:space="preserve">Prioridad:                                       </w:t>
+              <w:t xml:space="preserve">Prioridad: ALTA                                      </w:t>
               <w:tab/>
-              <w:t xml:space="preserve">Estimación:</w:t>
+              <w:t xml:space="preserve">Estimación:0.25</w:t>
             </w:r>
           </w:p>
           <w:p>
@@ -5289,19 +5068,6 @@
         </w:tc>
       </w:tr>
     </w:tbl>
-    <w:p>
-      <w:pPr>
-        <w:rPr>
-          <w:sz w:val="26"/>
-          <w:szCs w:val="26"/>
-        </w:rPr>
-      </w:pPr>
-      <w:r>
-        <w:rPr>
-          <w:rtl w:val="0"/>
-        </w:rPr>
-      </w:r>
-    </w:p>
     <w:p>
       <w:pPr>
         <w:spacing w:line="360" w:lineRule="auto"/>
@@ -5514,25 +5280,9 @@
                 <w:szCs w:val="26"/>
                 <w:rtl w:val="0"/>
               </w:rPr>
-              <w:t xml:space="preserve">Prioridad:                                       </w:t>
+              <w:t xml:space="preserve">Prioridad: ALTA                                       </w:t>
               <w:tab/>
-              <w:t xml:space="preserve">Estimación:</w:t>
-            </w:r>
-          </w:p>
-          <w:p>
-            <w:pPr>
-              <w:widowControl w:val="0"/>
-              <w:spacing w:line="360" w:lineRule="auto"/>
-              <w:rPr>
-                <w:b w:val="1"/>
-                <w:sz w:val="26"/>
-                <w:szCs w:val="26"/>
-              </w:rPr>
-            </w:pPr>
-            <w:r>
-              <w:rPr>
-                <w:rtl w:val="0"/>
-              </w:rPr>
+              <w:t xml:space="preserve">Estimación:0.5</w:t>
             </w:r>
           </w:p>
         </w:tc>
@@ -5763,43 +5513,14 @@
                 <w:szCs w:val="26"/>
                 <w:rtl w:val="0"/>
               </w:rPr>
-              <w:t xml:space="preserve">Prioridad:                                       </w:t>
+              <w:t xml:space="preserve">Prioridad:   MEDIA                                    </w:t>
               <w:tab/>
-              <w:t xml:space="preserve">Estimación:</w:t>
-            </w:r>
-          </w:p>
-          <w:p>
-            <w:pPr>
-              <w:widowControl w:val="0"/>
-              <w:spacing w:line="360" w:lineRule="auto"/>
-              <w:rPr>
-                <w:b w:val="1"/>
-                <w:sz w:val="26"/>
-                <w:szCs w:val="26"/>
-              </w:rPr>
-            </w:pPr>
-            <w:r>
-              <w:rPr>
-                <w:rtl w:val="0"/>
-              </w:rPr>
+              <w:t xml:space="preserve">Estimación:0.25</w:t>
             </w:r>
           </w:p>
         </w:tc>
       </w:tr>
     </w:tbl>
-    <w:p>
-      <w:pPr>
-        <w:rPr>
-          <w:sz w:val="26"/>
-          <w:szCs w:val="26"/>
-        </w:rPr>
-      </w:pPr>
-      <w:r>
-        <w:rPr>
-          <w:rtl w:val="0"/>
-        </w:rPr>
-      </w:r>
-    </w:p>
     <w:p>
       <w:pPr>
         <w:spacing w:line="360" w:lineRule="auto"/>
@@ -6027,25 +5748,9 @@
                 <w:szCs w:val="26"/>
                 <w:rtl w:val="0"/>
               </w:rPr>
-              <w:t xml:space="preserve">Prioridad:                                       </w:t>
+              <w:t xml:space="preserve">Prioridad:  Alta                                     </w:t>
               <w:tab/>
-              <w:t xml:space="preserve">Estimación:</w:t>
-            </w:r>
-          </w:p>
-          <w:p>
-            <w:pPr>
-              <w:widowControl w:val="0"/>
-              <w:spacing w:line="360" w:lineRule="auto"/>
-              <w:rPr>
-                <w:b w:val="1"/>
-                <w:sz w:val="26"/>
-                <w:szCs w:val="26"/>
-              </w:rPr>
-            </w:pPr>
-            <w:r>
-              <w:rPr>
-                <w:rtl w:val="0"/>
-              </w:rPr>
+              <w:t xml:space="preserve">Estimación: 0.75</w:t>
             </w:r>
           </w:p>
         </w:tc>
@@ -6077,32 +5782,3343 @@
         </w:rPr>
       </w:r>
     </w:p>
-    <w:p>
-      <w:pPr>
-        <w:rPr>
-          <w:sz w:val="26"/>
-          <w:szCs w:val="26"/>
-        </w:rPr>
-      </w:pPr>
-      <w:r>
-        <w:rPr>
-          <w:rtl w:val="0"/>
-        </w:rPr>
-      </w:r>
-    </w:p>
-    <w:p>
-      <w:pPr>
-        <w:rPr>
-          <w:sz w:val="26"/>
-          <w:szCs w:val="26"/>
-        </w:rPr>
-      </w:pPr>
-      <w:r>
-        <w:rPr>
-          <w:rtl w:val="0"/>
-        </w:rPr>
-      </w:r>
-    </w:p>
+    <w:tbl>
+      <w:tblPr>
+        <w:tblStyle w:val="Table24"/>
+        <w:tblW w:w="9025.511811023624" w:type="dxa"/>
+        <w:jc w:val="left"/>
+        <w:tblBorders>
+          <w:top w:color="000000" w:space="0" w:sz="4" w:val="single"/>
+          <w:left w:color="000000" w:space="0" w:sz="4" w:val="single"/>
+          <w:bottom w:color="000000" w:space="0" w:sz="4" w:val="single"/>
+          <w:right w:color="000000" w:space="0" w:sz="4" w:val="single"/>
+          <w:insideH w:color="000000" w:space="0" w:sz="4" w:val="single"/>
+          <w:insideV w:color="000000" w:space="0" w:sz="4" w:val="single"/>
+        </w:tblBorders>
+        <w:tblLayout w:type="fixed"/>
+        <w:tblLook w:val="0600"/>
+      </w:tblPr>
+      <w:tblGrid>
+        <w:gridCol w:w="1150.2700532938618"/>
+        <w:gridCol w:w="4995.458517161915"/>
+        <w:gridCol w:w="1926.7023392672186"/>
+        <w:gridCol w:w="953.0809013006285"/>
+        <w:tblGridChange w:id="0">
+          <w:tblGrid>
+            <w:gridCol w:w="1150.2700532938618"/>
+            <w:gridCol w:w="4995.458517161915"/>
+            <w:gridCol w:w="1926.7023392672186"/>
+            <w:gridCol w:w="953.0809013006285"/>
+          </w:tblGrid>
+        </w:tblGridChange>
+      </w:tblGrid>
+      <w:tr>
+        <w:trPr>
+          <w:cantSplit w:val="0"/>
+          <w:trHeight w:val="500" w:hRule="atLeast"/>
+          <w:tblHeader w:val="0"/>
+        </w:trPr>
+        <w:tc>
+          <w:tcPr>
+            <w:tcBorders>
+              <w:top w:color="000000" w:space="0" w:sz="4" w:val="single"/>
+              <w:left w:color="000000" w:space="0" w:sz="4" w:val="single"/>
+              <w:bottom w:color="000000" w:space="0" w:sz="4" w:val="single"/>
+              <w:right w:color="000000" w:space="0" w:sz="4" w:val="single"/>
+            </w:tcBorders>
+            <w:tcMar>
+              <w:top w:w="100.0" w:type="dxa"/>
+              <w:left w:w="100.0" w:type="dxa"/>
+              <w:bottom w:w="100.0" w:type="dxa"/>
+              <w:right w:w="100.0" w:type="dxa"/>
+            </w:tcMar>
+            <w:vAlign w:val="top"/>
+          </w:tcPr>
+          <w:p>
+            <w:pPr>
+              <w:rPr>
+                <w:sz w:val="26"/>
+                <w:szCs w:val="26"/>
+              </w:rPr>
+            </w:pPr>
+            <w:r>
+              <w:rPr>
+                <w:sz w:val="26"/>
+                <w:szCs w:val="26"/>
+                <w:rtl w:val="0"/>
+              </w:rPr>
+              <w:t xml:space="preserve">HU</w:t>
+            </w:r>
+          </w:p>
+        </w:tc>
+        <w:tc>
+          <w:tcPr>
+            <w:tcBorders>
+              <w:top w:color="000000" w:space="0" w:sz="4" w:val="single"/>
+              <w:left w:color="000000" w:space="0" w:sz="4" w:val="single"/>
+              <w:bottom w:color="000000" w:space="0" w:sz="4" w:val="single"/>
+              <w:right w:color="000000" w:space="0" w:sz="4" w:val="single"/>
+            </w:tcBorders>
+            <w:tcMar>
+              <w:top w:w="100.0" w:type="dxa"/>
+              <w:left w:w="100.0" w:type="dxa"/>
+              <w:bottom w:w="100.0" w:type="dxa"/>
+              <w:right w:w="100.0" w:type="dxa"/>
+            </w:tcMar>
+            <w:vAlign w:val="top"/>
+          </w:tcPr>
+          <w:p>
+            <w:pPr>
+              <w:rPr>
+                <w:sz w:val="26"/>
+                <w:szCs w:val="26"/>
+              </w:rPr>
+            </w:pPr>
+            <w:r>
+              <w:rPr>
+                <w:sz w:val="26"/>
+                <w:szCs w:val="26"/>
+                <w:rtl w:val="0"/>
+              </w:rPr>
+              <w:t xml:space="preserve">Nombre</w:t>
+            </w:r>
+          </w:p>
+        </w:tc>
+        <w:tc>
+          <w:tcPr>
+            <w:tcBorders>
+              <w:top w:color="000000" w:space="0" w:sz="4" w:val="single"/>
+              <w:left w:color="000000" w:space="0" w:sz="4" w:val="single"/>
+              <w:bottom w:color="000000" w:space="0" w:sz="4" w:val="single"/>
+              <w:right w:color="000000" w:space="0" w:sz="4" w:val="single"/>
+            </w:tcBorders>
+            <w:tcMar>
+              <w:top w:w="100.0" w:type="dxa"/>
+              <w:left w:w="100.0" w:type="dxa"/>
+              <w:bottom w:w="100.0" w:type="dxa"/>
+              <w:right w:w="100.0" w:type="dxa"/>
+            </w:tcMar>
+            <w:vAlign w:val="top"/>
+          </w:tcPr>
+          <w:p>
+            <w:pPr>
+              <w:rPr>
+                <w:sz w:val="26"/>
+                <w:szCs w:val="26"/>
+              </w:rPr>
+            </w:pPr>
+            <w:r>
+              <w:rPr>
+                <w:sz w:val="26"/>
+                <w:szCs w:val="26"/>
+                <w:rtl w:val="0"/>
+              </w:rPr>
+              <w:t xml:space="preserve">Estimación (semanas)</w:t>
+            </w:r>
+          </w:p>
+        </w:tc>
+        <w:tc>
+          <w:tcPr>
+            <w:tcBorders>
+              <w:top w:color="000000" w:space="0" w:sz="4" w:val="single"/>
+              <w:left w:color="000000" w:space="0" w:sz="4" w:val="single"/>
+              <w:bottom w:color="000000" w:space="0" w:sz="4" w:val="single"/>
+              <w:right w:color="000000" w:space="0" w:sz="4" w:val="single"/>
+            </w:tcBorders>
+            <w:tcMar>
+              <w:top w:w="100.0" w:type="dxa"/>
+              <w:left w:w="100.0" w:type="dxa"/>
+              <w:bottom w:w="100.0" w:type="dxa"/>
+              <w:right w:w="100.0" w:type="dxa"/>
+            </w:tcMar>
+            <w:vAlign w:val="top"/>
+          </w:tcPr>
+          <w:p>
+            <w:pPr>
+              <w:rPr>
+                <w:sz w:val="26"/>
+                <w:szCs w:val="26"/>
+              </w:rPr>
+            </w:pPr>
+            <w:r>
+              <w:rPr>
+                <w:sz w:val="26"/>
+                <w:szCs w:val="26"/>
+                <w:rtl w:val="0"/>
+              </w:rPr>
+              <w:t xml:space="preserve">Prioridad</w:t>
+            </w:r>
+          </w:p>
+        </w:tc>
+      </w:tr>
+      <w:tr>
+        <w:trPr>
+          <w:cantSplit w:val="0"/>
+          <w:trHeight w:val="500" w:hRule="atLeast"/>
+          <w:tblHeader w:val="0"/>
+        </w:trPr>
+        <w:tc>
+          <w:tcPr>
+            <w:tcBorders>
+              <w:top w:color="000000" w:space="0" w:sz="4" w:val="single"/>
+              <w:left w:color="000000" w:space="0" w:sz="4" w:val="single"/>
+              <w:bottom w:color="000000" w:space="0" w:sz="4" w:val="single"/>
+              <w:right w:color="000000" w:space="0" w:sz="4" w:val="single"/>
+            </w:tcBorders>
+            <w:tcMar>
+              <w:top w:w="100.0" w:type="dxa"/>
+              <w:left w:w="100.0" w:type="dxa"/>
+              <w:bottom w:w="100.0" w:type="dxa"/>
+              <w:right w:w="100.0" w:type="dxa"/>
+            </w:tcMar>
+            <w:vAlign w:val="top"/>
+          </w:tcPr>
+          <w:p>
+            <w:pPr>
+              <w:rPr>
+                <w:sz w:val="26"/>
+                <w:szCs w:val="26"/>
+              </w:rPr>
+            </w:pPr>
+            <w:r>
+              <w:rPr>
+                <w:sz w:val="26"/>
+                <w:szCs w:val="26"/>
+                <w:rtl w:val="0"/>
+              </w:rPr>
+              <w:t xml:space="preserve">HU-01</w:t>
+            </w:r>
+          </w:p>
+        </w:tc>
+        <w:tc>
+          <w:tcPr>
+            <w:tcBorders>
+              <w:top w:color="000000" w:space="0" w:sz="4" w:val="single"/>
+              <w:left w:color="000000" w:space="0" w:sz="4" w:val="single"/>
+              <w:bottom w:color="000000" w:space="0" w:sz="4" w:val="single"/>
+              <w:right w:color="000000" w:space="0" w:sz="4" w:val="single"/>
+            </w:tcBorders>
+            <w:tcMar>
+              <w:top w:w="100.0" w:type="dxa"/>
+              <w:left w:w="100.0" w:type="dxa"/>
+              <w:bottom w:w="100.0" w:type="dxa"/>
+              <w:right w:w="100.0" w:type="dxa"/>
+            </w:tcMar>
+            <w:vAlign w:val="top"/>
+          </w:tcPr>
+          <w:p>
+            <w:pPr>
+              <w:rPr>
+                <w:sz w:val="26"/>
+                <w:szCs w:val="26"/>
+              </w:rPr>
+            </w:pPr>
+            <w:r>
+              <w:rPr>
+                <w:sz w:val="26"/>
+                <w:szCs w:val="26"/>
+                <w:rtl w:val="0"/>
+              </w:rPr>
+              <w:t xml:space="preserve">Pantalla de bienvenida con logo y nombre de la aplicación</w:t>
+            </w:r>
+          </w:p>
+        </w:tc>
+        <w:tc>
+          <w:tcPr>
+            <w:tcBorders>
+              <w:top w:color="000000" w:space="0" w:sz="4" w:val="single"/>
+              <w:left w:color="000000" w:space="0" w:sz="4" w:val="single"/>
+              <w:bottom w:color="000000" w:space="0" w:sz="4" w:val="single"/>
+              <w:right w:color="000000" w:space="0" w:sz="4" w:val="single"/>
+            </w:tcBorders>
+            <w:tcMar>
+              <w:top w:w="100.0" w:type="dxa"/>
+              <w:left w:w="100.0" w:type="dxa"/>
+              <w:bottom w:w="100.0" w:type="dxa"/>
+              <w:right w:w="100.0" w:type="dxa"/>
+            </w:tcMar>
+            <w:vAlign w:val="top"/>
+          </w:tcPr>
+          <w:p>
+            <w:pPr>
+              <w:rPr>
+                <w:sz w:val="26"/>
+                <w:szCs w:val="26"/>
+              </w:rPr>
+            </w:pPr>
+            <w:r>
+              <w:rPr>
+                <w:sz w:val="26"/>
+                <w:szCs w:val="26"/>
+                <w:rtl w:val="0"/>
+              </w:rPr>
+              <w:t xml:space="preserve">0.25</w:t>
+            </w:r>
+          </w:p>
+        </w:tc>
+        <w:tc>
+          <w:tcPr>
+            <w:tcBorders>
+              <w:top w:color="000000" w:space="0" w:sz="4" w:val="single"/>
+              <w:left w:color="000000" w:space="0" w:sz="4" w:val="single"/>
+              <w:bottom w:color="000000" w:space="0" w:sz="4" w:val="single"/>
+              <w:right w:color="000000" w:space="0" w:sz="4" w:val="single"/>
+            </w:tcBorders>
+            <w:tcMar>
+              <w:top w:w="100.0" w:type="dxa"/>
+              <w:left w:w="100.0" w:type="dxa"/>
+              <w:bottom w:w="100.0" w:type="dxa"/>
+              <w:right w:w="100.0" w:type="dxa"/>
+            </w:tcMar>
+            <w:vAlign w:val="top"/>
+          </w:tcPr>
+          <w:p>
+            <w:pPr>
+              <w:rPr>
+                <w:sz w:val="26"/>
+                <w:szCs w:val="26"/>
+              </w:rPr>
+            </w:pPr>
+            <w:r>
+              <w:rPr>
+                <w:sz w:val="26"/>
+                <w:szCs w:val="26"/>
+                <w:rtl w:val="0"/>
+              </w:rPr>
+              <w:t xml:space="preserve">Baja</w:t>
+            </w:r>
+          </w:p>
+        </w:tc>
+      </w:tr>
+      <w:tr>
+        <w:trPr>
+          <w:cantSplit w:val="0"/>
+          <w:trHeight w:val="500" w:hRule="atLeast"/>
+          <w:tblHeader w:val="0"/>
+        </w:trPr>
+        <w:tc>
+          <w:tcPr>
+            <w:tcBorders>
+              <w:top w:color="000000" w:space="0" w:sz="4" w:val="single"/>
+              <w:left w:color="000000" w:space="0" w:sz="4" w:val="single"/>
+              <w:bottom w:color="000000" w:space="0" w:sz="4" w:val="single"/>
+              <w:right w:color="000000" w:space="0" w:sz="4" w:val="single"/>
+            </w:tcBorders>
+            <w:tcMar>
+              <w:top w:w="100.0" w:type="dxa"/>
+              <w:left w:w="100.0" w:type="dxa"/>
+              <w:bottom w:w="100.0" w:type="dxa"/>
+              <w:right w:w="100.0" w:type="dxa"/>
+            </w:tcMar>
+            <w:vAlign w:val="top"/>
+          </w:tcPr>
+          <w:p>
+            <w:pPr>
+              <w:rPr>
+                <w:sz w:val="26"/>
+                <w:szCs w:val="26"/>
+              </w:rPr>
+            </w:pPr>
+            <w:r>
+              <w:rPr>
+                <w:sz w:val="26"/>
+                <w:szCs w:val="26"/>
+                <w:rtl w:val="0"/>
+              </w:rPr>
+              <w:t xml:space="preserve">HU-02</w:t>
+            </w:r>
+          </w:p>
+        </w:tc>
+        <w:tc>
+          <w:tcPr>
+            <w:tcBorders>
+              <w:top w:color="000000" w:space="0" w:sz="4" w:val="single"/>
+              <w:left w:color="000000" w:space="0" w:sz="4" w:val="single"/>
+              <w:bottom w:color="000000" w:space="0" w:sz="4" w:val="single"/>
+              <w:right w:color="000000" w:space="0" w:sz="4" w:val="single"/>
+            </w:tcBorders>
+            <w:tcMar>
+              <w:top w:w="100.0" w:type="dxa"/>
+              <w:left w:w="100.0" w:type="dxa"/>
+              <w:bottom w:w="100.0" w:type="dxa"/>
+              <w:right w:w="100.0" w:type="dxa"/>
+            </w:tcMar>
+            <w:vAlign w:val="top"/>
+          </w:tcPr>
+          <w:p>
+            <w:pPr>
+              <w:rPr>
+                <w:sz w:val="26"/>
+                <w:szCs w:val="26"/>
+              </w:rPr>
+            </w:pPr>
+            <w:r>
+              <w:rPr>
+                <w:sz w:val="26"/>
+                <w:szCs w:val="26"/>
+                <w:rtl w:val="0"/>
+              </w:rPr>
+              <w:t xml:space="preserve">Acceso a recursos desde base de datos local</w:t>
+            </w:r>
+          </w:p>
+        </w:tc>
+        <w:tc>
+          <w:tcPr>
+            <w:tcBorders>
+              <w:top w:color="000000" w:space="0" w:sz="4" w:val="single"/>
+              <w:left w:color="000000" w:space="0" w:sz="4" w:val="single"/>
+              <w:bottom w:color="000000" w:space="0" w:sz="4" w:val="single"/>
+              <w:right w:color="000000" w:space="0" w:sz="4" w:val="single"/>
+            </w:tcBorders>
+            <w:tcMar>
+              <w:top w:w="100.0" w:type="dxa"/>
+              <w:left w:w="100.0" w:type="dxa"/>
+              <w:bottom w:w="100.0" w:type="dxa"/>
+              <w:right w:w="100.0" w:type="dxa"/>
+            </w:tcMar>
+            <w:vAlign w:val="top"/>
+          </w:tcPr>
+          <w:p>
+            <w:pPr>
+              <w:rPr>
+                <w:sz w:val="26"/>
+                <w:szCs w:val="26"/>
+              </w:rPr>
+            </w:pPr>
+            <w:r>
+              <w:rPr>
+                <w:sz w:val="26"/>
+                <w:szCs w:val="26"/>
+                <w:rtl w:val="0"/>
+              </w:rPr>
+              <w:t xml:space="preserve">0.5</w:t>
+            </w:r>
+          </w:p>
+        </w:tc>
+        <w:tc>
+          <w:tcPr>
+            <w:tcBorders>
+              <w:top w:color="000000" w:space="0" w:sz="4" w:val="single"/>
+              <w:left w:color="000000" w:space="0" w:sz="4" w:val="single"/>
+              <w:bottom w:color="000000" w:space="0" w:sz="4" w:val="single"/>
+              <w:right w:color="000000" w:space="0" w:sz="4" w:val="single"/>
+            </w:tcBorders>
+            <w:tcMar>
+              <w:top w:w="100.0" w:type="dxa"/>
+              <w:left w:w="100.0" w:type="dxa"/>
+              <w:bottom w:w="100.0" w:type="dxa"/>
+              <w:right w:w="100.0" w:type="dxa"/>
+            </w:tcMar>
+            <w:vAlign w:val="top"/>
+          </w:tcPr>
+          <w:p>
+            <w:pPr>
+              <w:rPr>
+                <w:sz w:val="26"/>
+                <w:szCs w:val="26"/>
+              </w:rPr>
+            </w:pPr>
+            <w:r>
+              <w:rPr>
+                <w:sz w:val="26"/>
+                <w:szCs w:val="26"/>
+                <w:rtl w:val="0"/>
+              </w:rPr>
+              <w:t xml:space="preserve">Alta</w:t>
+            </w:r>
+          </w:p>
+        </w:tc>
+      </w:tr>
+      <w:tr>
+        <w:trPr>
+          <w:cantSplit w:val="0"/>
+          <w:trHeight w:val="500" w:hRule="atLeast"/>
+          <w:tblHeader w:val="0"/>
+        </w:trPr>
+        <w:tc>
+          <w:tcPr>
+            <w:tcBorders>
+              <w:top w:color="000000" w:space="0" w:sz="4" w:val="single"/>
+              <w:left w:color="000000" w:space="0" w:sz="4" w:val="single"/>
+              <w:bottom w:color="000000" w:space="0" w:sz="4" w:val="single"/>
+              <w:right w:color="000000" w:space="0" w:sz="4" w:val="single"/>
+            </w:tcBorders>
+            <w:tcMar>
+              <w:top w:w="100.0" w:type="dxa"/>
+              <w:left w:w="100.0" w:type="dxa"/>
+              <w:bottom w:w="100.0" w:type="dxa"/>
+              <w:right w:w="100.0" w:type="dxa"/>
+            </w:tcMar>
+            <w:vAlign w:val="top"/>
+          </w:tcPr>
+          <w:p>
+            <w:pPr>
+              <w:rPr>
+                <w:sz w:val="26"/>
+                <w:szCs w:val="26"/>
+              </w:rPr>
+            </w:pPr>
+            <w:r>
+              <w:rPr>
+                <w:sz w:val="26"/>
+                <w:szCs w:val="26"/>
+                <w:rtl w:val="0"/>
+              </w:rPr>
+              <w:t xml:space="preserve">HU-03</w:t>
+            </w:r>
+          </w:p>
+        </w:tc>
+        <w:tc>
+          <w:tcPr>
+            <w:tcBorders>
+              <w:top w:color="000000" w:space="0" w:sz="4" w:val="single"/>
+              <w:left w:color="000000" w:space="0" w:sz="4" w:val="single"/>
+              <w:bottom w:color="000000" w:space="0" w:sz="4" w:val="single"/>
+              <w:right w:color="000000" w:space="0" w:sz="4" w:val="single"/>
+            </w:tcBorders>
+            <w:tcMar>
+              <w:top w:w="100.0" w:type="dxa"/>
+              <w:left w:w="100.0" w:type="dxa"/>
+              <w:bottom w:w="100.0" w:type="dxa"/>
+              <w:right w:w="100.0" w:type="dxa"/>
+            </w:tcMar>
+            <w:vAlign w:val="top"/>
+          </w:tcPr>
+          <w:p>
+            <w:pPr>
+              <w:rPr>
+                <w:sz w:val="26"/>
+                <w:szCs w:val="26"/>
+              </w:rPr>
+            </w:pPr>
+            <w:r>
+              <w:rPr>
+                <w:sz w:val="26"/>
+                <w:szCs w:val="26"/>
+                <w:rtl w:val="0"/>
+              </w:rPr>
+              <w:t xml:space="preserve">Acceso sin internet a todos los recursos</w:t>
+            </w:r>
+          </w:p>
+        </w:tc>
+        <w:tc>
+          <w:tcPr>
+            <w:tcBorders>
+              <w:top w:color="000000" w:space="0" w:sz="4" w:val="single"/>
+              <w:left w:color="000000" w:space="0" w:sz="4" w:val="single"/>
+              <w:bottom w:color="000000" w:space="0" w:sz="4" w:val="single"/>
+              <w:right w:color="000000" w:space="0" w:sz="4" w:val="single"/>
+            </w:tcBorders>
+            <w:tcMar>
+              <w:top w:w="100.0" w:type="dxa"/>
+              <w:left w:w="100.0" w:type="dxa"/>
+              <w:bottom w:w="100.0" w:type="dxa"/>
+              <w:right w:w="100.0" w:type="dxa"/>
+            </w:tcMar>
+            <w:vAlign w:val="top"/>
+          </w:tcPr>
+          <w:p>
+            <w:pPr>
+              <w:rPr>
+                <w:sz w:val="26"/>
+                <w:szCs w:val="26"/>
+              </w:rPr>
+            </w:pPr>
+            <w:r>
+              <w:rPr>
+                <w:sz w:val="26"/>
+                <w:szCs w:val="26"/>
+                <w:rtl w:val="0"/>
+              </w:rPr>
+              <w:t xml:space="preserve">0.25</w:t>
+            </w:r>
+          </w:p>
+        </w:tc>
+        <w:tc>
+          <w:tcPr>
+            <w:tcBorders>
+              <w:top w:color="000000" w:space="0" w:sz="4" w:val="single"/>
+              <w:left w:color="000000" w:space="0" w:sz="4" w:val="single"/>
+              <w:bottom w:color="000000" w:space="0" w:sz="4" w:val="single"/>
+              <w:right w:color="000000" w:space="0" w:sz="4" w:val="single"/>
+            </w:tcBorders>
+            <w:tcMar>
+              <w:top w:w="100.0" w:type="dxa"/>
+              <w:left w:w="100.0" w:type="dxa"/>
+              <w:bottom w:w="100.0" w:type="dxa"/>
+              <w:right w:w="100.0" w:type="dxa"/>
+            </w:tcMar>
+            <w:vAlign w:val="top"/>
+          </w:tcPr>
+          <w:p>
+            <w:pPr>
+              <w:rPr>
+                <w:sz w:val="26"/>
+                <w:szCs w:val="26"/>
+              </w:rPr>
+            </w:pPr>
+            <w:r>
+              <w:rPr>
+                <w:sz w:val="26"/>
+                <w:szCs w:val="26"/>
+                <w:rtl w:val="0"/>
+              </w:rPr>
+              <w:t xml:space="preserve">Alta</w:t>
+            </w:r>
+          </w:p>
+        </w:tc>
+      </w:tr>
+      <w:tr>
+        <w:trPr>
+          <w:cantSplit w:val="0"/>
+          <w:trHeight w:val="500" w:hRule="atLeast"/>
+          <w:tblHeader w:val="0"/>
+        </w:trPr>
+        <w:tc>
+          <w:tcPr>
+            <w:tcBorders>
+              <w:top w:color="000000" w:space="0" w:sz="4" w:val="single"/>
+              <w:left w:color="000000" w:space="0" w:sz="4" w:val="single"/>
+              <w:bottom w:color="000000" w:space="0" w:sz="4" w:val="single"/>
+              <w:right w:color="000000" w:space="0" w:sz="4" w:val="single"/>
+            </w:tcBorders>
+            <w:tcMar>
+              <w:top w:w="100.0" w:type="dxa"/>
+              <w:left w:w="100.0" w:type="dxa"/>
+              <w:bottom w:w="100.0" w:type="dxa"/>
+              <w:right w:w="100.0" w:type="dxa"/>
+            </w:tcMar>
+            <w:vAlign w:val="top"/>
+          </w:tcPr>
+          <w:p>
+            <w:pPr>
+              <w:rPr>
+                <w:sz w:val="26"/>
+                <w:szCs w:val="26"/>
+              </w:rPr>
+            </w:pPr>
+            <w:r>
+              <w:rPr>
+                <w:sz w:val="26"/>
+                <w:szCs w:val="26"/>
+                <w:rtl w:val="0"/>
+              </w:rPr>
+              <w:t xml:space="preserve">HU-04</w:t>
+            </w:r>
+          </w:p>
+        </w:tc>
+        <w:tc>
+          <w:tcPr>
+            <w:tcBorders>
+              <w:top w:color="000000" w:space="0" w:sz="4" w:val="single"/>
+              <w:left w:color="000000" w:space="0" w:sz="4" w:val="single"/>
+              <w:bottom w:color="000000" w:space="0" w:sz="4" w:val="single"/>
+              <w:right w:color="000000" w:space="0" w:sz="4" w:val="single"/>
+            </w:tcBorders>
+            <w:tcMar>
+              <w:top w:w="100.0" w:type="dxa"/>
+              <w:left w:w="100.0" w:type="dxa"/>
+              <w:bottom w:w="100.0" w:type="dxa"/>
+              <w:right w:w="100.0" w:type="dxa"/>
+            </w:tcMar>
+            <w:vAlign w:val="top"/>
+          </w:tcPr>
+          <w:p>
+            <w:pPr>
+              <w:rPr>
+                <w:sz w:val="26"/>
+                <w:szCs w:val="26"/>
+              </w:rPr>
+            </w:pPr>
+            <w:r>
+              <w:rPr>
+                <w:sz w:val="26"/>
+                <w:szCs w:val="26"/>
+                <w:rtl w:val="0"/>
+              </w:rPr>
+              <w:t xml:space="preserve">Lectura de leyendas ilustradas</w:t>
+            </w:r>
+          </w:p>
+        </w:tc>
+        <w:tc>
+          <w:tcPr>
+            <w:tcBorders>
+              <w:top w:color="000000" w:space="0" w:sz="4" w:val="single"/>
+              <w:left w:color="000000" w:space="0" w:sz="4" w:val="single"/>
+              <w:bottom w:color="000000" w:space="0" w:sz="4" w:val="single"/>
+              <w:right w:color="000000" w:space="0" w:sz="4" w:val="single"/>
+            </w:tcBorders>
+            <w:tcMar>
+              <w:top w:w="100.0" w:type="dxa"/>
+              <w:left w:w="100.0" w:type="dxa"/>
+              <w:bottom w:w="100.0" w:type="dxa"/>
+              <w:right w:w="100.0" w:type="dxa"/>
+            </w:tcMar>
+            <w:vAlign w:val="top"/>
+          </w:tcPr>
+          <w:p>
+            <w:pPr>
+              <w:rPr>
+                <w:sz w:val="26"/>
+                <w:szCs w:val="26"/>
+              </w:rPr>
+            </w:pPr>
+            <w:r>
+              <w:rPr>
+                <w:sz w:val="26"/>
+                <w:szCs w:val="26"/>
+                <w:rtl w:val="0"/>
+              </w:rPr>
+              <w:t xml:space="preserve">0.5</w:t>
+            </w:r>
+          </w:p>
+        </w:tc>
+        <w:tc>
+          <w:tcPr>
+            <w:tcBorders>
+              <w:top w:color="000000" w:space="0" w:sz="4" w:val="single"/>
+              <w:left w:color="000000" w:space="0" w:sz="4" w:val="single"/>
+              <w:bottom w:color="000000" w:space="0" w:sz="4" w:val="single"/>
+              <w:right w:color="000000" w:space="0" w:sz="4" w:val="single"/>
+            </w:tcBorders>
+            <w:tcMar>
+              <w:top w:w="100.0" w:type="dxa"/>
+              <w:left w:w="100.0" w:type="dxa"/>
+              <w:bottom w:w="100.0" w:type="dxa"/>
+              <w:right w:w="100.0" w:type="dxa"/>
+            </w:tcMar>
+            <w:vAlign w:val="top"/>
+          </w:tcPr>
+          <w:p>
+            <w:pPr>
+              <w:rPr>
+                <w:sz w:val="26"/>
+                <w:szCs w:val="26"/>
+              </w:rPr>
+            </w:pPr>
+            <w:r>
+              <w:rPr>
+                <w:sz w:val="26"/>
+                <w:szCs w:val="26"/>
+                <w:rtl w:val="0"/>
+              </w:rPr>
+              <w:t xml:space="preserve">Alta</w:t>
+            </w:r>
+          </w:p>
+        </w:tc>
+      </w:tr>
+      <w:tr>
+        <w:trPr>
+          <w:cantSplit w:val="0"/>
+          <w:trHeight w:val="500" w:hRule="atLeast"/>
+          <w:tblHeader w:val="0"/>
+        </w:trPr>
+        <w:tc>
+          <w:tcPr>
+            <w:tcBorders>
+              <w:top w:color="000000" w:space="0" w:sz="4" w:val="single"/>
+              <w:left w:color="000000" w:space="0" w:sz="4" w:val="single"/>
+              <w:bottom w:color="000000" w:space="0" w:sz="4" w:val="single"/>
+              <w:right w:color="000000" w:space="0" w:sz="4" w:val="single"/>
+            </w:tcBorders>
+            <w:tcMar>
+              <w:top w:w="100.0" w:type="dxa"/>
+              <w:left w:w="100.0" w:type="dxa"/>
+              <w:bottom w:w="100.0" w:type="dxa"/>
+              <w:right w:w="100.0" w:type="dxa"/>
+            </w:tcMar>
+            <w:vAlign w:val="top"/>
+          </w:tcPr>
+          <w:p>
+            <w:pPr>
+              <w:rPr>
+                <w:sz w:val="26"/>
+                <w:szCs w:val="26"/>
+              </w:rPr>
+            </w:pPr>
+            <w:r>
+              <w:rPr>
+                <w:sz w:val="26"/>
+                <w:szCs w:val="26"/>
+                <w:rtl w:val="0"/>
+              </w:rPr>
+              <w:t xml:space="preserve">HU-05</w:t>
+            </w:r>
+          </w:p>
+        </w:tc>
+        <w:tc>
+          <w:tcPr>
+            <w:tcBorders>
+              <w:top w:color="000000" w:space="0" w:sz="4" w:val="single"/>
+              <w:left w:color="000000" w:space="0" w:sz="4" w:val="single"/>
+              <w:bottom w:color="000000" w:space="0" w:sz="4" w:val="single"/>
+              <w:right w:color="000000" w:space="0" w:sz="4" w:val="single"/>
+            </w:tcBorders>
+            <w:tcMar>
+              <w:top w:w="100.0" w:type="dxa"/>
+              <w:left w:w="100.0" w:type="dxa"/>
+              <w:bottom w:w="100.0" w:type="dxa"/>
+              <w:right w:w="100.0" w:type="dxa"/>
+            </w:tcMar>
+            <w:vAlign w:val="top"/>
+          </w:tcPr>
+          <w:p>
+            <w:pPr>
+              <w:rPr>
+                <w:sz w:val="26"/>
+                <w:szCs w:val="26"/>
+              </w:rPr>
+            </w:pPr>
+            <w:r>
+              <w:rPr>
+                <w:sz w:val="26"/>
+                <w:szCs w:val="26"/>
+                <w:rtl w:val="0"/>
+              </w:rPr>
+              <w:t xml:space="preserve">Acceso a narraciones en audio y video</w:t>
+            </w:r>
+          </w:p>
+        </w:tc>
+        <w:tc>
+          <w:tcPr>
+            <w:tcBorders>
+              <w:top w:color="000000" w:space="0" w:sz="4" w:val="single"/>
+              <w:left w:color="000000" w:space="0" w:sz="4" w:val="single"/>
+              <w:bottom w:color="000000" w:space="0" w:sz="4" w:val="single"/>
+              <w:right w:color="000000" w:space="0" w:sz="4" w:val="single"/>
+            </w:tcBorders>
+            <w:tcMar>
+              <w:top w:w="100.0" w:type="dxa"/>
+              <w:left w:w="100.0" w:type="dxa"/>
+              <w:bottom w:w="100.0" w:type="dxa"/>
+              <w:right w:w="100.0" w:type="dxa"/>
+            </w:tcMar>
+            <w:vAlign w:val="top"/>
+          </w:tcPr>
+          <w:p>
+            <w:pPr>
+              <w:rPr>
+                <w:sz w:val="26"/>
+                <w:szCs w:val="26"/>
+              </w:rPr>
+            </w:pPr>
+            <w:r>
+              <w:rPr>
+                <w:sz w:val="26"/>
+                <w:szCs w:val="26"/>
+                <w:rtl w:val="0"/>
+              </w:rPr>
+              <w:t xml:space="preserve">0.75</w:t>
+            </w:r>
+          </w:p>
+        </w:tc>
+        <w:tc>
+          <w:tcPr>
+            <w:tcBorders>
+              <w:top w:color="000000" w:space="0" w:sz="4" w:val="single"/>
+              <w:left w:color="000000" w:space="0" w:sz="4" w:val="single"/>
+              <w:bottom w:color="000000" w:space="0" w:sz="4" w:val="single"/>
+              <w:right w:color="000000" w:space="0" w:sz="4" w:val="single"/>
+            </w:tcBorders>
+            <w:tcMar>
+              <w:top w:w="100.0" w:type="dxa"/>
+              <w:left w:w="100.0" w:type="dxa"/>
+              <w:bottom w:w="100.0" w:type="dxa"/>
+              <w:right w:w="100.0" w:type="dxa"/>
+            </w:tcMar>
+            <w:vAlign w:val="top"/>
+          </w:tcPr>
+          <w:p>
+            <w:pPr>
+              <w:rPr>
+                <w:sz w:val="26"/>
+                <w:szCs w:val="26"/>
+              </w:rPr>
+            </w:pPr>
+            <w:r>
+              <w:rPr>
+                <w:sz w:val="26"/>
+                <w:szCs w:val="26"/>
+                <w:rtl w:val="0"/>
+              </w:rPr>
+              <w:t xml:space="preserve">Alta</w:t>
+            </w:r>
+          </w:p>
+        </w:tc>
+      </w:tr>
+      <w:tr>
+        <w:trPr>
+          <w:cantSplit w:val="0"/>
+          <w:trHeight w:val="500" w:hRule="atLeast"/>
+          <w:tblHeader w:val="0"/>
+        </w:trPr>
+        <w:tc>
+          <w:tcPr>
+            <w:tcBorders>
+              <w:top w:color="000000" w:space="0" w:sz="4" w:val="single"/>
+              <w:left w:color="000000" w:space="0" w:sz="4" w:val="single"/>
+              <w:bottom w:color="000000" w:space="0" w:sz="4" w:val="single"/>
+              <w:right w:color="000000" w:space="0" w:sz="4" w:val="single"/>
+            </w:tcBorders>
+            <w:tcMar>
+              <w:top w:w="100.0" w:type="dxa"/>
+              <w:left w:w="100.0" w:type="dxa"/>
+              <w:bottom w:w="100.0" w:type="dxa"/>
+              <w:right w:w="100.0" w:type="dxa"/>
+            </w:tcMar>
+            <w:vAlign w:val="top"/>
+          </w:tcPr>
+          <w:p>
+            <w:pPr>
+              <w:rPr>
+                <w:sz w:val="26"/>
+                <w:szCs w:val="26"/>
+              </w:rPr>
+            </w:pPr>
+            <w:r>
+              <w:rPr>
+                <w:sz w:val="26"/>
+                <w:szCs w:val="26"/>
+                <w:rtl w:val="0"/>
+              </w:rPr>
+              <w:t xml:space="preserve">HU-06</w:t>
+            </w:r>
+          </w:p>
+        </w:tc>
+        <w:tc>
+          <w:tcPr>
+            <w:tcBorders>
+              <w:top w:color="000000" w:space="0" w:sz="4" w:val="single"/>
+              <w:left w:color="000000" w:space="0" w:sz="4" w:val="single"/>
+              <w:bottom w:color="000000" w:space="0" w:sz="4" w:val="single"/>
+              <w:right w:color="000000" w:space="0" w:sz="4" w:val="single"/>
+            </w:tcBorders>
+            <w:tcMar>
+              <w:top w:w="100.0" w:type="dxa"/>
+              <w:left w:w="100.0" w:type="dxa"/>
+              <w:bottom w:w="100.0" w:type="dxa"/>
+              <w:right w:w="100.0" w:type="dxa"/>
+            </w:tcMar>
+            <w:vAlign w:val="top"/>
+          </w:tcPr>
+          <w:p>
+            <w:pPr>
+              <w:rPr>
+                <w:sz w:val="26"/>
+                <w:szCs w:val="26"/>
+              </w:rPr>
+            </w:pPr>
+            <w:r>
+              <w:rPr>
+                <w:sz w:val="26"/>
+                <w:szCs w:val="26"/>
+                <w:rtl w:val="0"/>
+              </w:rPr>
+              <w:t xml:space="preserve">Leyendas en formato de texto ilustrado</w:t>
+            </w:r>
+          </w:p>
+        </w:tc>
+        <w:tc>
+          <w:tcPr>
+            <w:tcBorders>
+              <w:top w:color="000000" w:space="0" w:sz="4" w:val="single"/>
+              <w:left w:color="000000" w:space="0" w:sz="4" w:val="single"/>
+              <w:bottom w:color="000000" w:space="0" w:sz="4" w:val="single"/>
+              <w:right w:color="000000" w:space="0" w:sz="4" w:val="single"/>
+            </w:tcBorders>
+            <w:tcMar>
+              <w:top w:w="100.0" w:type="dxa"/>
+              <w:left w:w="100.0" w:type="dxa"/>
+              <w:bottom w:w="100.0" w:type="dxa"/>
+              <w:right w:w="100.0" w:type="dxa"/>
+            </w:tcMar>
+            <w:vAlign w:val="top"/>
+          </w:tcPr>
+          <w:p>
+            <w:pPr>
+              <w:rPr>
+                <w:sz w:val="26"/>
+                <w:szCs w:val="26"/>
+              </w:rPr>
+            </w:pPr>
+            <w:r>
+              <w:rPr>
+                <w:sz w:val="26"/>
+                <w:szCs w:val="26"/>
+                <w:rtl w:val="0"/>
+              </w:rPr>
+              <w:t xml:space="preserve">0.25</w:t>
+            </w:r>
+          </w:p>
+        </w:tc>
+        <w:tc>
+          <w:tcPr>
+            <w:tcBorders>
+              <w:top w:color="000000" w:space="0" w:sz="4" w:val="single"/>
+              <w:left w:color="000000" w:space="0" w:sz="4" w:val="single"/>
+              <w:bottom w:color="000000" w:space="0" w:sz="4" w:val="single"/>
+              <w:right w:color="000000" w:space="0" w:sz="4" w:val="single"/>
+            </w:tcBorders>
+            <w:tcMar>
+              <w:top w:w="100.0" w:type="dxa"/>
+              <w:left w:w="100.0" w:type="dxa"/>
+              <w:bottom w:w="100.0" w:type="dxa"/>
+              <w:right w:w="100.0" w:type="dxa"/>
+            </w:tcMar>
+            <w:vAlign w:val="top"/>
+          </w:tcPr>
+          <w:p>
+            <w:pPr>
+              <w:rPr>
+                <w:sz w:val="26"/>
+                <w:szCs w:val="26"/>
+              </w:rPr>
+            </w:pPr>
+            <w:r>
+              <w:rPr>
+                <w:sz w:val="26"/>
+                <w:szCs w:val="26"/>
+                <w:rtl w:val="0"/>
+              </w:rPr>
+              <w:t xml:space="preserve">Media</w:t>
+            </w:r>
+          </w:p>
+        </w:tc>
+      </w:tr>
+      <w:tr>
+        <w:trPr>
+          <w:cantSplit w:val="0"/>
+          <w:trHeight w:val="500" w:hRule="atLeast"/>
+          <w:tblHeader w:val="0"/>
+        </w:trPr>
+        <w:tc>
+          <w:tcPr>
+            <w:tcBorders>
+              <w:top w:color="000000" w:space="0" w:sz="4" w:val="single"/>
+              <w:left w:color="000000" w:space="0" w:sz="4" w:val="single"/>
+              <w:bottom w:color="000000" w:space="0" w:sz="4" w:val="single"/>
+              <w:right w:color="000000" w:space="0" w:sz="4" w:val="single"/>
+            </w:tcBorders>
+            <w:tcMar>
+              <w:top w:w="100.0" w:type="dxa"/>
+              <w:left w:w="100.0" w:type="dxa"/>
+              <w:bottom w:w="100.0" w:type="dxa"/>
+              <w:right w:w="100.0" w:type="dxa"/>
+            </w:tcMar>
+            <w:vAlign w:val="top"/>
+          </w:tcPr>
+          <w:p>
+            <w:pPr>
+              <w:rPr>
+                <w:sz w:val="26"/>
+                <w:szCs w:val="26"/>
+              </w:rPr>
+            </w:pPr>
+            <w:r>
+              <w:rPr>
+                <w:sz w:val="26"/>
+                <w:szCs w:val="26"/>
+                <w:rtl w:val="0"/>
+              </w:rPr>
+              <w:t xml:space="preserve">HU-07</w:t>
+            </w:r>
+          </w:p>
+        </w:tc>
+        <w:tc>
+          <w:tcPr>
+            <w:tcBorders>
+              <w:top w:color="000000" w:space="0" w:sz="4" w:val="single"/>
+              <w:left w:color="000000" w:space="0" w:sz="4" w:val="single"/>
+              <w:bottom w:color="000000" w:space="0" w:sz="4" w:val="single"/>
+              <w:right w:color="000000" w:space="0" w:sz="4" w:val="single"/>
+            </w:tcBorders>
+            <w:tcMar>
+              <w:top w:w="100.0" w:type="dxa"/>
+              <w:left w:w="100.0" w:type="dxa"/>
+              <w:bottom w:w="100.0" w:type="dxa"/>
+              <w:right w:w="100.0" w:type="dxa"/>
+            </w:tcMar>
+            <w:vAlign w:val="top"/>
+          </w:tcPr>
+          <w:p>
+            <w:pPr>
+              <w:rPr>
+                <w:sz w:val="26"/>
+                <w:szCs w:val="26"/>
+              </w:rPr>
+            </w:pPr>
+            <w:r>
+              <w:rPr>
+                <w:sz w:val="26"/>
+                <w:szCs w:val="26"/>
+                <w:rtl w:val="0"/>
+              </w:rPr>
+              <w:t xml:space="preserve">Narraciones y videos almacenados localmente</w:t>
+            </w:r>
+          </w:p>
+        </w:tc>
+        <w:tc>
+          <w:tcPr>
+            <w:tcBorders>
+              <w:top w:color="000000" w:space="0" w:sz="4" w:val="single"/>
+              <w:left w:color="000000" w:space="0" w:sz="4" w:val="single"/>
+              <w:bottom w:color="000000" w:space="0" w:sz="4" w:val="single"/>
+              <w:right w:color="000000" w:space="0" w:sz="4" w:val="single"/>
+            </w:tcBorders>
+            <w:tcMar>
+              <w:top w:w="100.0" w:type="dxa"/>
+              <w:left w:w="100.0" w:type="dxa"/>
+              <w:bottom w:w="100.0" w:type="dxa"/>
+              <w:right w:w="100.0" w:type="dxa"/>
+            </w:tcMar>
+            <w:vAlign w:val="top"/>
+          </w:tcPr>
+          <w:p>
+            <w:pPr>
+              <w:rPr>
+                <w:sz w:val="26"/>
+                <w:szCs w:val="26"/>
+              </w:rPr>
+            </w:pPr>
+            <w:r>
+              <w:rPr>
+                <w:sz w:val="26"/>
+                <w:szCs w:val="26"/>
+                <w:rtl w:val="0"/>
+              </w:rPr>
+              <w:t xml:space="preserve">0.5</w:t>
+            </w:r>
+          </w:p>
+        </w:tc>
+        <w:tc>
+          <w:tcPr>
+            <w:tcBorders>
+              <w:top w:color="000000" w:space="0" w:sz="4" w:val="single"/>
+              <w:left w:color="000000" w:space="0" w:sz="4" w:val="single"/>
+              <w:bottom w:color="000000" w:space="0" w:sz="4" w:val="single"/>
+              <w:right w:color="000000" w:space="0" w:sz="4" w:val="single"/>
+            </w:tcBorders>
+            <w:tcMar>
+              <w:top w:w="100.0" w:type="dxa"/>
+              <w:left w:w="100.0" w:type="dxa"/>
+              <w:bottom w:w="100.0" w:type="dxa"/>
+              <w:right w:w="100.0" w:type="dxa"/>
+            </w:tcMar>
+            <w:vAlign w:val="top"/>
+          </w:tcPr>
+          <w:p>
+            <w:pPr>
+              <w:rPr>
+                <w:sz w:val="26"/>
+                <w:szCs w:val="26"/>
+              </w:rPr>
+            </w:pPr>
+            <w:r>
+              <w:rPr>
+                <w:sz w:val="26"/>
+                <w:szCs w:val="26"/>
+                <w:rtl w:val="0"/>
+              </w:rPr>
+              <w:t xml:space="preserve">Alta</w:t>
+            </w:r>
+          </w:p>
+        </w:tc>
+      </w:tr>
+      <w:tr>
+        <w:trPr>
+          <w:cantSplit w:val="0"/>
+          <w:trHeight w:val="500" w:hRule="atLeast"/>
+          <w:tblHeader w:val="0"/>
+        </w:trPr>
+        <w:tc>
+          <w:tcPr>
+            <w:tcBorders>
+              <w:top w:color="000000" w:space="0" w:sz="4" w:val="single"/>
+              <w:left w:color="000000" w:space="0" w:sz="4" w:val="single"/>
+              <w:bottom w:color="000000" w:space="0" w:sz="4" w:val="single"/>
+              <w:right w:color="000000" w:space="0" w:sz="4" w:val="single"/>
+            </w:tcBorders>
+            <w:tcMar>
+              <w:top w:w="100.0" w:type="dxa"/>
+              <w:left w:w="100.0" w:type="dxa"/>
+              <w:bottom w:w="100.0" w:type="dxa"/>
+              <w:right w:w="100.0" w:type="dxa"/>
+            </w:tcMar>
+            <w:vAlign w:val="top"/>
+          </w:tcPr>
+          <w:p>
+            <w:pPr>
+              <w:rPr>
+                <w:sz w:val="26"/>
+                <w:szCs w:val="26"/>
+              </w:rPr>
+            </w:pPr>
+            <w:r>
+              <w:rPr>
+                <w:sz w:val="26"/>
+                <w:szCs w:val="26"/>
+                <w:rtl w:val="0"/>
+              </w:rPr>
+              <w:t xml:space="preserve">HU-08</w:t>
+            </w:r>
+          </w:p>
+        </w:tc>
+        <w:tc>
+          <w:tcPr>
+            <w:tcBorders>
+              <w:top w:color="000000" w:space="0" w:sz="4" w:val="single"/>
+              <w:left w:color="000000" w:space="0" w:sz="4" w:val="single"/>
+              <w:bottom w:color="000000" w:space="0" w:sz="4" w:val="single"/>
+              <w:right w:color="000000" w:space="0" w:sz="4" w:val="single"/>
+            </w:tcBorders>
+            <w:tcMar>
+              <w:top w:w="100.0" w:type="dxa"/>
+              <w:left w:w="100.0" w:type="dxa"/>
+              <w:bottom w:w="100.0" w:type="dxa"/>
+              <w:right w:w="100.0" w:type="dxa"/>
+            </w:tcMar>
+            <w:vAlign w:val="top"/>
+          </w:tcPr>
+          <w:p>
+            <w:pPr>
+              <w:rPr>
+                <w:sz w:val="26"/>
+                <w:szCs w:val="26"/>
+              </w:rPr>
+            </w:pPr>
+            <w:r>
+              <w:rPr>
+                <w:sz w:val="26"/>
+                <w:szCs w:val="26"/>
+                <w:rtl w:val="0"/>
+              </w:rPr>
+              <w:t xml:space="preserve">Información detallada de atractivos turísticos</w:t>
+            </w:r>
+          </w:p>
+        </w:tc>
+        <w:tc>
+          <w:tcPr>
+            <w:tcBorders>
+              <w:top w:color="000000" w:space="0" w:sz="4" w:val="single"/>
+              <w:left w:color="000000" w:space="0" w:sz="4" w:val="single"/>
+              <w:bottom w:color="000000" w:space="0" w:sz="4" w:val="single"/>
+              <w:right w:color="000000" w:space="0" w:sz="4" w:val="single"/>
+            </w:tcBorders>
+            <w:tcMar>
+              <w:top w:w="100.0" w:type="dxa"/>
+              <w:left w:w="100.0" w:type="dxa"/>
+              <w:bottom w:w="100.0" w:type="dxa"/>
+              <w:right w:w="100.0" w:type="dxa"/>
+            </w:tcMar>
+            <w:vAlign w:val="top"/>
+          </w:tcPr>
+          <w:p>
+            <w:pPr>
+              <w:rPr>
+                <w:sz w:val="26"/>
+                <w:szCs w:val="26"/>
+              </w:rPr>
+            </w:pPr>
+            <w:r>
+              <w:rPr>
+                <w:sz w:val="26"/>
+                <w:szCs w:val="26"/>
+                <w:rtl w:val="0"/>
+              </w:rPr>
+              <w:t xml:space="preserve">0.5</w:t>
+            </w:r>
+          </w:p>
+        </w:tc>
+        <w:tc>
+          <w:tcPr>
+            <w:tcBorders>
+              <w:top w:color="000000" w:space="0" w:sz="4" w:val="single"/>
+              <w:left w:color="000000" w:space="0" w:sz="4" w:val="single"/>
+              <w:bottom w:color="000000" w:space="0" w:sz="4" w:val="single"/>
+              <w:right w:color="000000" w:space="0" w:sz="4" w:val="single"/>
+            </w:tcBorders>
+            <w:tcMar>
+              <w:top w:w="100.0" w:type="dxa"/>
+              <w:left w:w="100.0" w:type="dxa"/>
+              <w:bottom w:w="100.0" w:type="dxa"/>
+              <w:right w:w="100.0" w:type="dxa"/>
+            </w:tcMar>
+            <w:vAlign w:val="top"/>
+          </w:tcPr>
+          <w:p>
+            <w:pPr>
+              <w:rPr>
+                <w:sz w:val="26"/>
+                <w:szCs w:val="26"/>
+              </w:rPr>
+            </w:pPr>
+            <w:r>
+              <w:rPr>
+                <w:sz w:val="26"/>
+                <w:szCs w:val="26"/>
+                <w:rtl w:val="0"/>
+              </w:rPr>
+              <w:t xml:space="preserve">Media</w:t>
+            </w:r>
+          </w:p>
+        </w:tc>
+      </w:tr>
+      <w:tr>
+        <w:trPr>
+          <w:cantSplit w:val="0"/>
+          <w:trHeight w:val="500" w:hRule="atLeast"/>
+          <w:tblHeader w:val="0"/>
+        </w:trPr>
+        <w:tc>
+          <w:tcPr>
+            <w:tcBorders>
+              <w:top w:color="000000" w:space="0" w:sz="4" w:val="single"/>
+              <w:left w:color="000000" w:space="0" w:sz="4" w:val="single"/>
+              <w:bottom w:color="000000" w:space="0" w:sz="4" w:val="single"/>
+              <w:right w:color="000000" w:space="0" w:sz="4" w:val="single"/>
+            </w:tcBorders>
+            <w:tcMar>
+              <w:top w:w="100.0" w:type="dxa"/>
+              <w:left w:w="100.0" w:type="dxa"/>
+              <w:bottom w:w="100.0" w:type="dxa"/>
+              <w:right w:w="100.0" w:type="dxa"/>
+            </w:tcMar>
+            <w:vAlign w:val="top"/>
+          </w:tcPr>
+          <w:p>
+            <w:pPr>
+              <w:rPr>
+                <w:sz w:val="26"/>
+                <w:szCs w:val="26"/>
+              </w:rPr>
+            </w:pPr>
+            <w:r>
+              <w:rPr>
+                <w:sz w:val="26"/>
+                <w:szCs w:val="26"/>
+                <w:rtl w:val="0"/>
+              </w:rPr>
+              <w:t xml:space="preserve">HU-09</w:t>
+            </w:r>
+          </w:p>
+        </w:tc>
+        <w:tc>
+          <w:tcPr>
+            <w:tcBorders>
+              <w:top w:color="000000" w:space="0" w:sz="4" w:val="single"/>
+              <w:left w:color="000000" w:space="0" w:sz="4" w:val="single"/>
+              <w:bottom w:color="000000" w:space="0" w:sz="4" w:val="single"/>
+              <w:right w:color="000000" w:space="0" w:sz="4" w:val="single"/>
+            </w:tcBorders>
+            <w:tcMar>
+              <w:top w:w="100.0" w:type="dxa"/>
+              <w:left w:w="100.0" w:type="dxa"/>
+              <w:bottom w:w="100.0" w:type="dxa"/>
+              <w:right w:w="100.0" w:type="dxa"/>
+            </w:tcMar>
+            <w:vAlign w:val="top"/>
+          </w:tcPr>
+          <w:p>
+            <w:pPr>
+              <w:rPr>
+                <w:sz w:val="26"/>
+                <w:szCs w:val="26"/>
+              </w:rPr>
+            </w:pPr>
+            <w:r>
+              <w:rPr>
+                <w:sz w:val="26"/>
+                <w:szCs w:val="26"/>
+                <w:rtl w:val="0"/>
+              </w:rPr>
+              <w:t xml:space="preserve">Visualización de imágenes y videos de atractivos</w:t>
+            </w:r>
+          </w:p>
+        </w:tc>
+        <w:tc>
+          <w:tcPr>
+            <w:tcBorders>
+              <w:top w:color="000000" w:space="0" w:sz="4" w:val="single"/>
+              <w:left w:color="000000" w:space="0" w:sz="4" w:val="single"/>
+              <w:bottom w:color="000000" w:space="0" w:sz="4" w:val="single"/>
+              <w:right w:color="000000" w:space="0" w:sz="4" w:val="single"/>
+            </w:tcBorders>
+            <w:tcMar>
+              <w:top w:w="100.0" w:type="dxa"/>
+              <w:left w:w="100.0" w:type="dxa"/>
+              <w:bottom w:w="100.0" w:type="dxa"/>
+              <w:right w:w="100.0" w:type="dxa"/>
+            </w:tcMar>
+            <w:vAlign w:val="top"/>
+          </w:tcPr>
+          <w:p>
+            <w:pPr>
+              <w:rPr>
+                <w:sz w:val="26"/>
+                <w:szCs w:val="26"/>
+              </w:rPr>
+            </w:pPr>
+            <w:r>
+              <w:rPr>
+                <w:sz w:val="26"/>
+                <w:szCs w:val="26"/>
+                <w:rtl w:val="0"/>
+              </w:rPr>
+              <w:t xml:space="preserve">0.5</w:t>
+            </w:r>
+          </w:p>
+        </w:tc>
+        <w:tc>
+          <w:tcPr>
+            <w:tcBorders>
+              <w:top w:color="000000" w:space="0" w:sz="4" w:val="single"/>
+              <w:left w:color="000000" w:space="0" w:sz="4" w:val="single"/>
+              <w:bottom w:color="000000" w:space="0" w:sz="4" w:val="single"/>
+              <w:right w:color="000000" w:space="0" w:sz="4" w:val="single"/>
+            </w:tcBorders>
+            <w:tcMar>
+              <w:top w:w="100.0" w:type="dxa"/>
+              <w:left w:w="100.0" w:type="dxa"/>
+              <w:bottom w:w="100.0" w:type="dxa"/>
+              <w:right w:w="100.0" w:type="dxa"/>
+            </w:tcMar>
+            <w:vAlign w:val="top"/>
+          </w:tcPr>
+          <w:p>
+            <w:pPr>
+              <w:rPr>
+                <w:sz w:val="26"/>
+                <w:szCs w:val="26"/>
+              </w:rPr>
+            </w:pPr>
+            <w:r>
+              <w:rPr>
+                <w:sz w:val="26"/>
+                <w:szCs w:val="26"/>
+                <w:rtl w:val="0"/>
+              </w:rPr>
+              <w:t xml:space="preserve">Media</w:t>
+            </w:r>
+          </w:p>
+        </w:tc>
+      </w:tr>
+      <w:tr>
+        <w:trPr>
+          <w:cantSplit w:val="0"/>
+          <w:trHeight w:val="500" w:hRule="atLeast"/>
+          <w:tblHeader w:val="0"/>
+        </w:trPr>
+        <w:tc>
+          <w:tcPr>
+            <w:tcBorders>
+              <w:top w:color="000000" w:space="0" w:sz="4" w:val="single"/>
+              <w:left w:color="000000" w:space="0" w:sz="4" w:val="single"/>
+              <w:bottom w:color="000000" w:space="0" w:sz="4" w:val="single"/>
+              <w:right w:color="000000" w:space="0" w:sz="4" w:val="single"/>
+            </w:tcBorders>
+            <w:tcMar>
+              <w:top w:w="100.0" w:type="dxa"/>
+              <w:left w:w="100.0" w:type="dxa"/>
+              <w:bottom w:w="100.0" w:type="dxa"/>
+              <w:right w:w="100.0" w:type="dxa"/>
+            </w:tcMar>
+            <w:vAlign w:val="top"/>
+          </w:tcPr>
+          <w:p>
+            <w:pPr>
+              <w:rPr>
+                <w:sz w:val="26"/>
+                <w:szCs w:val="26"/>
+              </w:rPr>
+            </w:pPr>
+            <w:r>
+              <w:rPr>
+                <w:sz w:val="26"/>
+                <w:szCs w:val="26"/>
+                <w:rtl w:val="0"/>
+              </w:rPr>
+              <w:t xml:space="preserve">HU-10</w:t>
+            </w:r>
+          </w:p>
+        </w:tc>
+        <w:tc>
+          <w:tcPr>
+            <w:tcBorders>
+              <w:top w:color="000000" w:space="0" w:sz="4" w:val="single"/>
+              <w:left w:color="000000" w:space="0" w:sz="4" w:val="single"/>
+              <w:bottom w:color="000000" w:space="0" w:sz="4" w:val="single"/>
+              <w:right w:color="000000" w:space="0" w:sz="4" w:val="single"/>
+            </w:tcBorders>
+            <w:tcMar>
+              <w:top w:w="100.0" w:type="dxa"/>
+              <w:left w:w="100.0" w:type="dxa"/>
+              <w:bottom w:w="100.0" w:type="dxa"/>
+              <w:right w:w="100.0" w:type="dxa"/>
+            </w:tcMar>
+            <w:vAlign w:val="top"/>
+          </w:tcPr>
+          <w:p>
+            <w:pPr>
+              <w:rPr>
+                <w:sz w:val="26"/>
+                <w:szCs w:val="26"/>
+              </w:rPr>
+            </w:pPr>
+            <w:r>
+              <w:rPr>
+                <w:sz w:val="26"/>
+                <w:szCs w:val="26"/>
+                <w:rtl w:val="0"/>
+              </w:rPr>
+              <w:t xml:space="preserve">Trivias con preguntas de opción múltiple</w:t>
+            </w:r>
+          </w:p>
+        </w:tc>
+        <w:tc>
+          <w:tcPr>
+            <w:tcBorders>
+              <w:top w:color="000000" w:space="0" w:sz="4" w:val="single"/>
+              <w:left w:color="000000" w:space="0" w:sz="4" w:val="single"/>
+              <w:bottom w:color="000000" w:space="0" w:sz="4" w:val="single"/>
+              <w:right w:color="000000" w:space="0" w:sz="4" w:val="single"/>
+            </w:tcBorders>
+            <w:tcMar>
+              <w:top w:w="100.0" w:type="dxa"/>
+              <w:left w:w="100.0" w:type="dxa"/>
+              <w:bottom w:w="100.0" w:type="dxa"/>
+              <w:right w:w="100.0" w:type="dxa"/>
+            </w:tcMar>
+            <w:vAlign w:val="top"/>
+          </w:tcPr>
+          <w:p>
+            <w:pPr>
+              <w:rPr>
+                <w:sz w:val="26"/>
+                <w:szCs w:val="26"/>
+              </w:rPr>
+            </w:pPr>
+            <w:r>
+              <w:rPr>
+                <w:sz w:val="26"/>
+                <w:szCs w:val="26"/>
+                <w:rtl w:val="0"/>
+              </w:rPr>
+              <w:t xml:space="preserve">0.5</w:t>
+            </w:r>
+          </w:p>
+        </w:tc>
+        <w:tc>
+          <w:tcPr>
+            <w:tcBorders>
+              <w:top w:color="000000" w:space="0" w:sz="4" w:val="single"/>
+              <w:left w:color="000000" w:space="0" w:sz="4" w:val="single"/>
+              <w:bottom w:color="000000" w:space="0" w:sz="4" w:val="single"/>
+              <w:right w:color="000000" w:space="0" w:sz="4" w:val="single"/>
+            </w:tcBorders>
+            <w:tcMar>
+              <w:top w:w="100.0" w:type="dxa"/>
+              <w:left w:w="100.0" w:type="dxa"/>
+              <w:bottom w:w="100.0" w:type="dxa"/>
+              <w:right w:w="100.0" w:type="dxa"/>
+            </w:tcMar>
+            <w:vAlign w:val="top"/>
+          </w:tcPr>
+          <w:p>
+            <w:pPr>
+              <w:rPr>
+                <w:sz w:val="26"/>
+                <w:szCs w:val="26"/>
+              </w:rPr>
+            </w:pPr>
+            <w:r>
+              <w:rPr>
+                <w:sz w:val="26"/>
+                <w:szCs w:val="26"/>
+                <w:rtl w:val="0"/>
+              </w:rPr>
+              <w:t xml:space="preserve">Alta</w:t>
+            </w:r>
+          </w:p>
+        </w:tc>
+      </w:tr>
+      <w:tr>
+        <w:trPr>
+          <w:cantSplit w:val="0"/>
+          <w:trHeight w:val="500" w:hRule="atLeast"/>
+          <w:tblHeader w:val="0"/>
+        </w:trPr>
+        <w:tc>
+          <w:tcPr>
+            <w:tcBorders>
+              <w:top w:color="000000" w:space="0" w:sz="4" w:val="single"/>
+              <w:left w:color="000000" w:space="0" w:sz="4" w:val="single"/>
+              <w:bottom w:color="000000" w:space="0" w:sz="4" w:val="single"/>
+              <w:right w:color="000000" w:space="0" w:sz="4" w:val="single"/>
+            </w:tcBorders>
+            <w:tcMar>
+              <w:top w:w="100.0" w:type="dxa"/>
+              <w:left w:w="100.0" w:type="dxa"/>
+              <w:bottom w:w="100.0" w:type="dxa"/>
+              <w:right w:w="100.0" w:type="dxa"/>
+            </w:tcMar>
+            <w:vAlign w:val="top"/>
+          </w:tcPr>
+          <w:p>
+            <w:pPr>
+              <w:rPr>
+                <w:sz w:val="26"/>
+                <w:szCs w:val="26"/>
+              </w:rPr>
+            </w:pPr>
+            <w:r>
+              <w:rPr>
+                <w:sz w:val="26"/>
+                <w:szCs w:val="26"/>
+                <w:rtl w:val="0"/>
+              </w:rPr>
+              <w:t xml:space="preserve">HU-11</w:t>
+            </w:r>
+          </w:p>
+        </w:tc>
+        <w:tc>
+          <w:tcPr>
+            <w:tcBorders>
+              <w:top w:color="000000" w:space="0" w:sz="4" w:val="single"/>
+              <w:left w:color="000000" w:space="0" w:sz="4" w:val="single"/>
+              <w:bottom w:color="000000" w:space="0" w:sz="4" w:val="single"/>
+              <w:right w:color="000000" w:space="0" w:sz="4" w:val="single"/>
+            </w:tcBorders>
+            <w:tcMar>
+              <w:top w:w="100.0" w:type="dxa"/>
+              <w:left w:w="100.0" w:type="dxa"/>
+              <w:bottom w:w="100.0" w:type="dxa"/>
+              <w:right w:w="100.0" w:type="dxa"/>
+            </w:tcMar>
+            <w:vAlign w:val="top"/>
+          </w:tcPr>
+          <w:p>
+            <w:pPr>
+              <w:rPr>
+                <w:sz w:val="26"/>
+                <w:szCs w:val="26"/>
+              </w:rPr>
+            </w:pPr>
+            <w:r>
+              <w:rPr>
+                <w:sz w:val="26"/>
+                <w:szCs w:val="26"/>
+                <w:rtl w:val="0"/>
+              </w:rPr>
+              <w:t xml:space="preserve">Registro del progreso en trivias</w:t>
+            </w:r>
+          </w:p>
+        </w:tc>
+        <w:tc>
+          <w:tcPr>
+            <w:tcBorders>
+              <w:top w:color="000000" w:space="0" w:sz="4" w:val="single"/>
+              <w:left w:color="000000" w:space="0" w:sz="4" w:val="single"/>
+              <w:bottom w:color="000000" w:space="0" w:sz="4" w:val="single"/>
+              <w:right w:color="000000" w:space="0" w:sz="4" w:val="single"/>
+            </w:tcBorders>
+            <w:tcMar>
+              <w:top w:w="100.0" w:type="dxa"/>
+              <w:left w:w="100.0" w:type="dxa"/>
+              <w:bottom w:w="100.0" w:type="dxa"/>
+              <w:right w:w="100.0" w:type="dxa"/>
+            </w:tcMar>
+            <w:vAlign w:val="top"/>
+          </w:tcPr>
+          <w:p>
+            <w:pPr>
+              <w:rPr>
+                <w:sz w:val="26"/>
+                <w:szCs w:val="26"/>
+              </w:rPr>
+            </w:pPr>
+            <w:r>
+              <w:rPr>
+                <w:sz w:val="26"/>
+                <w:szCs w:val="26"/>
+                <w:rtl w:val="0"/>
+              </w:rPr>
+              <w:t xml:space="preserve">0.75</w:t>
+            </w:r>
+          </w:p>
+        </w:tc>
+        <w:tc>
+          <w:tcPr>
+            <w:tcBorders>
+              <w:top w:color="000000" w:space="0" w:sz="4" w:val="single"/>
+              <w:left w:color="000000" w:space="0" w:sz="4" w:val="single"/>
+              <w:bottom w:color="000000" w:space="0" w:sz="4" w:val="single"/>
+              <w:right w:color="000000" w:space="0" w:sz="4" w:val="single"/>
+            </w:tcBorders>
+            <w:tcMar>
+              <w:top w:w="100.0" w:type="dxa"/>
+              <w:left w:w="100.0" w:type="dxa"/>
+              <w:bottom w:w="100.0" w:type="dxa"/>
+              <w:right w:w="100.0" w:type="dxa"/>
+            </w:tcMar>
+            <w:vAlign w:val="top"/>
+          </w:tcPr>
+          <w:p>
+            <w:pPr>
+              <w:rPr>
+                <w:sz w:val="26"/>
+                <w:szCs w:val="26"/>
+              </w:rPr>
+            </w:pPr>
+            <w:r>
+              <w:rPr>
+                <w:sz w:val="26"/>
+                <w:szCs w:val="26"/>
+                <w:rtl w:val="0"/>
+              </w:rPr>
+              <w:t xml:space="preserve">Alta</w:t>
+            </w:r>
+          </w:p>
+        </w:tc>
+      </w:tr>
+      <w:tr>
+        <w:trPr>
+          <w:cantSplit w:val="0"/>
+          <w:trHeight w:val="500" w:hRule="atLeast"/>
+          <w:tblHeader w:val="0"/>
+        </w:trPr>
+        <w:tc>
+          <w:tcPr>
+            <w:tcBorders>
+              <w:top w:color="000000" w:space="0" w:sz="4" w:val="single"/>
+              <w:left w:color="000000" w:space="0" w:sz="4" w:val="single"/>
+              <w:bottom w:color="000000" w:space="0" w:sz="4" w:val="single"/>
+              <w:right w:color="000000" w:space="0" w:sz="4" w:val="single"/>
+            </w:tcBorders>
+            <w:tcMar>
+              <w:top w:w="100.0" w:type="dxa"/>
+              <w:left w:w="100.0" w:type="dxa"/>
+              <w:bottom w:w="100.0" w:type="dxa"/>
+              <w:right w:w="100.0" w:type="dxa"/>
+            </w:tcMar>
+            <w:vAlign w:val="top"/>
+          </w:tcPr>
+          <w:p>
+            <w:pPr>
+              <w:rPr>
+                <w:sz w:val="26"/>
+                <w:szCs w:val="26"/>
+              </w:rPr>
+            </w:pPr>
+            <w:r>
+              <w:rPr>
+                <w:sz w:val="26"/>
+                <w:szCs w:val="26"/>
+                <w:rtl w:val="0"/>
+              </w:rPr>
+              <w:t xml:space="preserve">HU-12</w:t>
+            </w:r>
+          </w:p>
+        </w:tc>
+        <w:tc>
+          <w:tcPr>
+            <w:tcBorders>
+              <w:top w:color="000000" w:space="0" w:sz="4" w:val="single"/>
+              <w:left w:color="000000" w:space="0" w:sz="4" w:val="single"/>
+              <w:bottom w:color="000000" w:space="0" w:sz="4" w:val="single"/>
+              <w:right w:color="000000" w:space="0" w:sz="4" w:val="single"/>
+            </w:tcBorders>
+            <w:tcMar>
+              <w:top w:w="100.0" w:type="dxa"/>
+              <w:left w:w="100.0" w:type="dxa"/>
+              <w:bottom w:w="100.0" w:type="dxa"/>
+              <w:right w:w="100.0" w:type="dxa"/>
+            </w:tcMar>
+            <w:vAlign w:val="top"/>
+          </w:tcPr>
+          <w:p>
+            <w:pPr>
+              <w:rPr>
+                <w:sz w:val="26"/>
+                <w:szCs w:val="26"/>
+              </w:rPr>
+            </w:pPr>
+            <w:r>
+              <w:rPr>
+                <w:sz w:val="26"/>
+                <w:szCs w:val="26"/>
+                <w:rtl w:val="0"/>
+              </w:rPr>
+              <w:t xml:space="preserve">Ejecución en Windows y Linux</w:t>
+            </w:r>
+          </w:p>
+        </w:tc>
+        <w:tc>
+          <w:tcPr>
+            <w:tcBorders>
+              <w:top w:color="000000" w:space="0" w:sz="4" w:val="single"/>
+              <w:left w:color="000000" w:space="0" w:sz="4" w:val="single"/>
+              <w:bottom w:color="000000" w:space="0" w:sz="4" w:val="single"/>
+              <w:right w:color="000000" w:space="0" w:sz="4" w:val="single"/>
+            </w:tcBorders>
+            <w:tcMar>
+              <w:top w:w="100.0" w:type="dxa"/>
+              <w:left w:w="100.0" w:type="dxa"/>
+              <w:bottom w:w="100.0" w:type="dxa"/>
+              <w:right w:w="100.0" w:type="dxa"/>
+            </w:tcMar>
+            <w:vAlign w:val="top"/>
+          </w:tcPr>
+          <w:p>
+            <w:pPr>
+              <w:rPr>
+                <w:sz w:val="26"/>
+                <w:szCs w:val="26"/>
+              </w:rPr>
+            </w:pPr>
+            <w:r>
+              <w:rPr>
+                <w:sz w:val="26"/>
+                <w:szCs w:val="26"/>
+                <w:rtl w:val="0"/>
+              </w:rPr>
+              <w:t xml:space="preserve">0.75</w:t>
+            </w:r>
+          </w:p>
+        </w:tc>
+        <w:tc>
+          <w:tcPr>
+            <w:tcBorders>
+              <w:top w:color="000000" w:space="0" w:sz="4" w:val="single"/>
+              <w:left w:color="000000" w:space="0" w:sz="4" w:val="single"/>
+              <w:bottom w:color="000000" w:space="0" w:sz="4" w:val="single"/>
+              <w:right w:color="000000" w:space="0" w:sz="4" w:val="single"/>
+            </w:tcBorders>
+            <w:tcMar>
+              <w:top w:w="100.0" w:type="dxa"/>
+              <w:left w:w="100.0" w:type="dxa"/>
+              <w:bottom w:w="100.0" w:type="dxa"/>
+              <w:right w:w="100.0" w:type="dxa"/>
+            </w:tcMar>
+            <w:vAlign w:val="top"/>
+          </w:tcPr>
+          <w:p>
+            <w:pPr>
+              <w:rPr>
+                <w:sz w:val="26"/>
+                <w:szCs w:val="26"/>
+              </w:rPr>
+            </w:pPr>
+            <w:r>
+              <w:rPr>
+                <w:sz w:val="26"/>
+                <w:szCs w:val="26"/>
+                <w:rtl w:val="0"/>
+              </w:rPr>
+              <w:t xml:space="preserve">Alta</w:t>
+            </w:r>
+          </w:p>
+        </w:tc>
+      </w:tr>
+      <w:tr>
+        <w:trPr>
+          <w:cantSplit w:val="0"/>
+          <w:trHeight w:val="500" w:hRule="atLeast"/>
+          <w:tblHeader w:val="0"/>
+        </w:trPr>
+        <w:tc>
+          <w:tcPr>
+            <w:tcBorders>
+              <w:top w:color="000000" w:space="0" w:sz="4" w:val="single"/>
+              <w:left w:color="000000" w:space="0" w:sz="4" w:val="single"/>
+              <w:bottom w:color="000000" w:space="0" w:sz="4" w:val="single"/>
+              <w:right w:color="000000" w:space="0" w:sz="4" w:val="single"/>
+            </w:tcBorders>
+            <w:tcMar>
+              <w:top w:w="100.0" w:type="dxa"/>
+              <w:left w:w="100.0" w:type="dxa"/>
+              <w:bottom w:w="100.0" w:type="dxa"/>
+              <w:right w:w="100.0" w:type="dxa"/>
+            </w:tcMar>
+            <w:vAlign w:val="top"/>
+          </w:tcPr>
+          <w:p>
+            <w:pPr>
+              <w:rPr>
+                <w:sz w:val="26"/>
+                <w:szCs w:val="26"/>
+              </w:rPr>
+            </w:pPr>
+            <w:r>
+              <w:rPr>
+                <w:sz w:val="26"/>
+                <w:szCs w:val="26"/>
+                <w:rtl w:val="0"/>
+              </w:rPr>
+              <w:t xml:space="preserve">HU-13</w:t>
+            </w:r>
+          </w:p>
+        </w:tc>
+        <w:tc>
+          <w:tcPr>
+            <w:tcBorders>
+              <w:top w:color="000000" w:space="0" w:sz="4" w:val="single"/>
+              <w:left w:color="000000" w:space="0" w:sz="4" w:val="single"/>
+              <w:bottom w:color="000000" w:space="0" w:sz="4" w:val="single"/>
+              <w:right w:color="000000" w:space="0" w:sz="4" w:val="single"/>
+            </w:tcBorders>
+            <w:tcMar>
+              <w:top w:w="100.0" w:type="dxa"/>
+              <w:left w:w="100.0" w:type="dxa"/>
+              <w:bottom w:w="100.0" w:type="dxa"/>
+              <w:right w:w="100.0" w:type="dxa"/>
+            </w:tcMar>
+            <w:vAlign w:val="top"/>
+          </w:tcPr>
+          <w:p>
+            <w:pPr>
+              <w:rPr>
+                <w:sz w:val="26"/>
+                <w:szCs w:val="26"/>
+              </w:rPr>
+            </w:pPr>
+            <w:r>
+              <w:rPr>
+                <w:sz w:val="26"/>
+                <w:szCs w:val="26"/>
+                <w:rtl w:val="0"/>
+              </w:rPr>
+              <w:t xml:space="preserve">Versión ligera para Android</w:t>
+            </w:r>
+          </w:p>
+        </w:tc>
+        <w:tc>
+          <w:tcPr>
+            <w:tcBorders>
+              <w:top w:color="000000" w:space="0" w:sz="4" w:val="single"/>
+              <w:left w:color="000000" w:space="0" w:sz="4" w:val="single"/>
+              <w:bottom w:color="000000" w:space="0" w:sz="4" w:val="single"/>
+              <w:right w:color="000000" w:space="0" w:sz="4" w:val="single"/>
+            </w:tcBorders>
+            <w:tcMar>
+              <w:top w:w="100.0" w:type="dxa"/>
+              <w:left w:w="100.0" w:type="dxa"/>
+              <w:bottom w:w="100.0" w:type="dxa"/>
+              <w:right w:w="100.0" w:type="dxa"/>
+            </w:tcMar>
+            <w:vAlign w:val="top"/>
+          </w:tcPr>
+          <w:p>
+            <w:pPr>
+              <w:rPr>
+                <w:sz w:val="26"/>
+                <w:szCs w:val="26"/>
+              </w:rPr>
+            </w:pPr>
+            <w:r>
+              <w:rPr>
+                <w:sz w:val="26"/>
+                <w:szCs w:val="26"/>
+                <w:rtl w:val="0"/>
+              </w:rPr>
+              <w:t xml:space="preserve">0.75</w:t>
+            </w:r>
+          </w:p>
+        </w:tc>
+        <w:tc>
+          <w:tcPr>
+            <w:tcBorders>
+              <w:top w:color="000000" w:space="0" w:sz="4" w:val="single"/>
+              <w:left w:color="000000" w:space="0" w:sz="4" w:val="single"/>
+              <w:bottom w:color="000000" w:space="0" w:sz="4" w:val="single"/>
+              <w:right w:color="000000" w:space="0" w:sz="4" w:val="single"/>
+            </w:tcBorders>
+            <w:tcMar>
+              <w:top w:w="100.0" w:type="dxa"/>
+              <w:left w:w="100.0" w:type="dxa"/>
+              <w:bottom w:w="100.0" w:type="dxa"/>
+              <w:right w:w="100.0" w:type="dxa"/>
+            </w:tcMar>
+            <w:vAlign w:val="top"/>
+          </w:tcPr>
+          <w:p>
+            <w:pPr>
+              <w:rPr>
+                <w:sz w:val="26"/>
+                <w:szCs w:val="26"/>
+              </w:rPr>
+            </w:pPr>
+            <w:r>
+              <w:rPr>
+                <w:sz w:val="26"/>
+                <w:szCs w:val="26"/>
+                <w:rtl w:val="0"/>
+              </w:rPr>
+              <w:t xml:space="preserve">Alta</w:t>
+            </w:r>
+          </w:p>
+        </w:tc>
+      </w:tr>
+      <w:tr>
+        <w:trPr>
+          <w:cantSplit w:val="0"/>
+          <w:trHeight w:val="500" w:hRule="atLeast"/>
+          <w:tblHeader w:val="0"/>
+        </w:trPr>
+        <w:tc>
+          <w:tcPr>
+            <w:tcBorders>
+              <w:top w:color="000000" w:space="0" w:sz="4" w:val="single"/>
+              <w:left w:color="000000" w:space="0" w:sz="4" w:val="single"/>
+              <w:bottom w:color="000000" w:space="0" w:sz="4" w:val="single"/>
+              <w:right w:color="000000" w:space="0" w:sz="4" w:val="single"/>
+            </w:tcBorders>
+            <w:tcMar>
+              <w:top w:w="100.0" w:type="dxa"/>
+              <w:left w:w="100.0" w:type="dxa"/>
+              <w:bottom w:w="100.0" w:type="dxa"/>
+              <w:right w:w="100.0" w:type="dxa"/>
+            </w:tcMar>
+            <w:vAlign w:val="top"/>
+          </w:tcPr>
+          <w:p>
+            <w:pPr>
+              <w:rPr>
+                <w:sz w:val="26"/>
+                <w:szCs w:val="26"/>
+              </w:rPr>
+            </w:pPr>
+            <w:r>
+              <w:rPr>
+                <w:sz w:val="26"/>
+                <w:szCs w:val="26"/>
+                <w:rtl w:val="0"/>
+              </w:rPr>
+              <w:t xml:space="preserve">HU-14</w:t>
+            </w:r>
+          </w:p>
+        </w:tc>
+        <w:tc>
+          <w:tcPr>
+            <w:tcBorders>
+              <w:top w:color="000000" w:space="0" w:sz="4" w:val="single"/>
+              <w:left w:color="000000" w:space="0" w:sz="4" w:val="single"/>
+              <w:bottom w:color="000000" w:space="0" w:sz="4" w:val="single"/>
+              <w:right w:color="000000" w:space="0" w:sz="4" w:val="single"/>
+            </w:tcBorders>
+            <w:tcMar>
+              <w:top w:w="100.0" w:type="dxa"/>
+              <w:left w:w="100.0" w:type="dxa"/>
+              <w:bottom w:w="100.0" w:type="dxa"/>
+              <w:right w:w="100.0" w:type="dxa"/>
+            </w:tcMar>
+            <w:vAlign w:val="top"/>
+          </w:tcPr>
+          <w:p>
+            <w:pPr>
+              <w:rPr>
+                <w:sz w:val="26"/>
+                <w:szCs w:val="26"/>
+              </w:rPr>
+            </w:pPr>
+            <w:r>
+              <w:rPr>
+                <w:sz w:val="26"/>
+                <w:szCs w:val="26"/>
+                <w:rtl w:val="0"/>
+              </w:rPr>
+              <w:t xml:space="preserve">Interfaz organizada y menú principal visible</w:t>
+            </w:r>
+          </w:p>
+        </w:tc>
+        <w:tc>
+          <w:tcPr>
+            <w:tcBorders>
+              <w:top w:color="000000" w:space="0" w:sz="4" w:val="single"/>
+              <w:left w:color="000000" w:space="0" w:sz="4" w:val="single"/>
+              <w:bottom w:color="000000" w:space="0" w:sz="4" w:val="single"/>
+              <w:right w:color="000000" w:space="0" w:sz="4" w:val="single"/>
+            </w:tcBorders>
+            <w:tcMar>
+              <w:top w:w="100.0" w:type="dxa"/>
+              <w:left w:w="100.0" w:type="dxa"/>
+              <w:bottom w:w="100.0" w:type="dxa"/>
+              <w:right w:w="100.0" w:type="dxa"/>
+            </w:tcMar>
+            <w:vAlign w:val="top"/>
+          </w:tcPr>
+          <w:p>
+            <w:pPr>
+              <w:rPr>
+                <w:sz w:val="26"/>
+                <w:szCs w:val="26"/>
+              </w:rPr>
+            </w:pPr>
+            <w:r>
+              <w:rPr>
+                <w:sz w:val="26"/>
+                <w:szCs w:val="26"/>
+                <w:rtl w:val="0"/>
+              </w:rPr>
+              <w:t xml:space="preserve">0.5</w:t>
+            </w:r>
+          </w:p>
+        </w:tc>
+        <w:tc>
+          <w:tcPr>
+            <w:tcBorders>
+              <w:top w:color="000000" w:space="0" w:sz="4" w:val="single"/>
+              <w:left w:color="000000" w:space="0" w:sz="4" w:val="single"/>
+              <w:bottom w:color="000000" w:space="0" w:sz="4" w:val="single"/>
+              <w:right w:color="000000" w:space="0" w:sz="4" w:val="single"/>
+            </w:tcBorders>
+            <w:tcMar>
+              <w:top w:w="100.0" w:type="dxa"/>
+              <w:left w:w="100.0" w:type="dxa"/>
+              <w:bottom w:w="100.0" w:type="dxa"/>
+              <w:right w:w="100.0" w:type="dxa"/>
+            </w:tcMar>
+            <w:vAlign w:val="top"/>
+          </w:tcPr>
+          <w:p>
+            <w:pPr>
+              <w:rPr>
+                <w:sz w:val="26"/>
+                <w:szCs w:val="26"/>
+              </w:rPr>
+            </w:pPr>
+            <w:r>
+              <w:rPr>
+                <w:sz w:val="26"/>
+                <w:szCs w:val="26"/>
+                <w:rtl w:val="0"/>
+              </w:rPr>
+              <w:t xml:space="preserve">Alta</w:t>
+            </w:r>
+          </w:p>
+        </w:tc>
+      </w:tr>
+      <w:tr>
+        <w:trPr>
+          <w:cantSplit w:val="0"/>
+          <w:trHeight w:val="500" w:hRule="atLeast"/>
+          <w:tblHeader w:val="0"/>
+        </w:trPr>
+        <w:tc>
+          <w:tcPr>
+            <w:tcBorders>
+              <w:top w:color="000000" w:space="0" w:sz="4" w:val="single"/>
+              <w:left w:color="000000" w:space="0" w:sz="4" w:val="single"/>
+              <w:bottom w:color="000000" w:space="0" w:sz="4" w:val="single"/>
+              <w:right w:color="000000" w:space="0" w:sz="4" w:val="single"/>
+            </w:tcBorders>
+            <w:tcMar>
+              <w:top w:w="100.0" w:type="dxa"/>
+              <w:left w:w="100.0" w:type="dxa"/>
+              <w:bottom w:w="100.0" w:type="dxa"/>
+              <w:right w:w="100.0" w:type="dxa"/>
+            </w:tcMar>
+            <w:vAlign w:val="top"/>
+          </w:tcPr>
+          <w:p>
+            <w:pPr>
+              <w:rPr>
+                <w:sz w:val="26"/>
+                <w:szCs w:val="26"/>
+              </w:rPr>
+            </w:pPr>
+            <w:r>
+              <w:rPr>
+                <w:sz w:val="26"/>
+                <w:szCs w:val="26"/>
+                <w:rtl w:val="0"/>
+              </w:rPr>
+              <w:t xml:space="preserve">HU-15</w:t>
+            </w:r>
+          </w:p>
+        </w:tc>
+        <w:tc>
+          <w:tcPr>
+            <w:tcBorders>
+              <w:top w:color="000000" w:space="0" w:sz="4" w:val="single"/>
+              <w:left w:color="000000" w:space="0" w:sz="4" w:val="single"/>
+              <w:bottom w:color="000000" w:space="0" w:sz="4" w:val="single"/>
+              <w:right w:color="000000" w:space="0" w:sz="4" w:val="single"/>
+            </w:tcBorders>
+            <w:tcMar>
+              <w:top w:w="100.0" w:type="dxa"/>
+              <w:left w:w="100.0" w:type="dxa"/>
+              <w:bottom w:w="100.0" w:type="dxa"/>
+              <w:right w:w="100.0" w:type="dxa"/>
+            </w:tcMar>
+            <w:vAlign w:val="top"/>
+          </w:tcPr>
+          <w:p>
+            <w:pPr>
+              <w:rPr>
+                <w:sz w:val="26"/>
+                <w:szCs w:val="26"/>
+              </w:rPr>
+            </w:pPr>
+            <w:r>
+              <w:rPr>
+                <w:sz w:val="26"/>
+                <w:szCs w:val="26"/>
+                <w:rtl w:val="0"/>
+              </w:rPr>
+              <w:t xml:space="preserve">Opciones de accesibilidad en la interfaz</w:t>
+            </w:r>
+          </w:p>
+        </w:tc>
+        <w:tc>
+          <w:tcPr>
+            <w:tcBorders>
+              <w:top w:color="000000" w:space="0" w:sz="4" w:val="single"/>
+              <w:left w:color="000000" w:space="0" w:sz="4" w:val="single"/>
+              <w:bottom w:color="000000" w:space="0" w:sz="4" w:val="single"/>
+              <w:right w:color="000000" w:space="0" w:sz="4" w:val="single"/>
+            </w:tcBorders>
+            <w:tcMar>
+              <w:top w:w="100.0" w:type="dxa"/>
+              <w:left w:w="100.0" w:type="dxa"/>
+              <w:bottom w:w="100.0" w:type="dxa"/>
+              <w:right w:w="100.0" w:type="dxa"/>
+            </w:tcMar>
+            <w:vAlign w:val="top"/>
+          </w:tcPr>
+          <w:p>
+            <w:pPr>
+              <w:rPr>
+                <w:sz w:val="26"/>
+                <w:szCs w:val="26"/>
+              </w:rPr>
+            </w:pPr>
+            <w:r>
+              <w:rPr>
+                <w:sz w:val="26"/>
+                <w:szCs w:val="26"/>
+                <w:rtl w:val="0"/>
+              </w:rPr>
+              <w:t xml:space="preserve">0.25</w:t>
+            </w:r>
+          </w:p>
+        </w:tc>
+        <w:tc>
+          <w:tcPr>
+            <w:tcBorders>
+              <w:top w:color="000000" w:space="0" w:sz="4" w:val="single"/>
+              <w:left w:color="000000" w:space="0" w:sz="4" w:val="single"/>
+              <w:bottom w:color="000000" w:space="0" w:sz="4" w:val="single"/>
+              <w:right w:color="000000" w:space="0" w:sz="4" w:val="single"/>
+            </w:tcBorders>
+            <w:tcMar>
+              <w:top w:w="100.0" w:type="dxa"/>
+              <w:left w:w="100.0" w:type="dxa"/>
+              <w:bottom w:w="100.0" w:type="dxa"/>
+              <w:right w:w="100.0" w:type="dxa"/>
+            </w:tcMar>
+            <w:vAlign w:val="top"/>
+          </w:tcPr>
+          <w:p>
+            <w:pPr>
+              <w:rPr>
+                <w:sz w:val="26"/>
+                <w:szCs w:val="26"/>
+              </w:rPr>
+            </w:pPr>
+            <w:r>
+              <w:rPr>
+                <w:sz w:val="26"/>
+                <w:szCs w:val="26"/>
+                <w:rtl w:val="0"/>
+              </w:rPr>
+              <w:t xml:space="preserve">Media</w:t>
+            </w:r>
+          </w:p>
+        </w:tc>
+      </w:tr>
+      <w:tr>
+        <w:trPr>
+          <w:cantSplit w:val="0"/>
+          <w:trHeight w:val="500" w:hRule="atLeast"/>
+          <w:tblHeader w:val="0"/>
+        </w:trPr>
+        <w:tc>
+          <w:tcPr>
+            <w:tcBorders>
+              <w:top w:color="000000" w:space="0" w:sz="4" w:val="single"/>
+              <w:left w:color="000000" w:space="0" w:sz="4" w:val="single"/>
+              <w:bottom w:color="000000" w:space="0" w:sz="4" w:val="single"/>
+              <w:right w:color="000000" w:space="0" w:sz="4" w:val="single"/>
+            </w:tcBorders>
+            <w:tcMar>
+              <w:top w:w="100.0" w:type="dxa"/>
+              <w:left w:w="100.0" w:type="dxa"/>
+              <w:bottom w:w="100.0" w:type="dxa"/>
+              <w:right w:w="100.0" w:type="dxa"/>
+            </w:tcMar>
+            <w:vAlign w:val="top"/>
+          </w:tcPr>
+          <w:p>
+            <w:pPr>
+              <w:rPr>
+                <w:sz w:val="26"/>
+                <w:szCs w:val="26"/>
+              </w:rPr>
+            </w:pPr>
+            <w:r>
+              <w:rPr>
+                <w:sz w:val="26"/>
+                <w:szCs w:val="26"/>
+                <w:rtl w:val="0"/>
+              </w:rPr>
+              <w:t xml:space="preserve">HU-16</w:t>
+            </w:r>
+          </w:p>
+        </w:tc>
+        <w:tc>
+          <w:tcPr>
+            <w:tcBorders>
+              <w:top w:color="000000" w:space="0" w:sz="4" w:val="single"/>
+              <w:left w:color="000000" w:space="0" w:sz="4" w:val="single"/>
+              <w:bottom w:color="000000" w:space="0" w:sz="4" w:val="single"/>
+              <w:right w:color="000000" w:space="0" w:sz="4" w:val="single"/>
+            </w:tcBorders>
+            <w:tcMar>
+              <w:top w:w="100.0" w:type="dxa"/>
+              <w:left w:w="100.0" w:type="dxa"/>
+              <w:bottom w:w="100.0" w:type="dxa"/>
+              <w:right w:w="100.0" w:type="dxa"/>
+            </w:tcMar>
+            <w:vAlign w:val="top"/>
+          </w:tcPr>
+          <w:p>
+            <w:pPr>
+              <w:rPr>
+                <w:sz w:val="26"/>
+                <w:szCs w:val="26"/>
+              </w:rPr>
+            </w:pPr>
+            <w:r>
+              <w:rPr>
+                <w:sz w:val="26"/>
+                <w:szCs w:val="26"/>
+                <w:rtl w:val="0"/>
+              </w:rPr>
+              <w:t xml:space="preserve">Visualización de categorías principales</w:t>
+            </w:r>
+          </w:p>
+        </w:tc>
+        <w:tc>
+          <w:tcPr>
+            <w:tcBorders>
+              <w:top w:color="000000" w:space="0" w:sz="4" w:val="single"/>
+              <w:left w:color="000000" w:space="0" w:sz="4" w:val="single"/>
+              <w:bottom w:color="000000" w:space="0" w:sz="4" w:val="single"/>
+              <w:right w:color="000000" w:space="0" w:sz="4" w:val="single"/>
+            </w:tcBorders>
+            <w:tcMar>
+              <w:top w:w="100.0" w:type="dxa"/>
+              <w:left w:w="100.0" w:type="dxa"/>
+              <w:bottom w:w="100.0" w:type="dxa"/>
+              <w:right w:w="100.0" w:type="dxa"/>
+            </w:tcMar>
+            <w:vAlign w:val="top"/>
+          </w:tcPr>
+          <w:p>
+            <w:pPr>
+              <w:rPr>
+                <w:sz w:val="26"/>
+                <w:szCs w:val="26"/>
+              </w:rPr>
+            </w:pPr>
+            <w:r>
+              <w:rPr>
+                <w:sz w:val="26"/>
+                <w:szCs w:val="26"/>
+                <w:rtl w:val="0"/>
+              </w:rPr>
+              <w:t xml:space="preserve">0.25</w:t>
+            </w:r>
+          </w:p>
+        </w:tc>
+        <w:tc>
+          <w:tcPr>
+            <w:tcBorders>
+              <w:top w:color="000000" w:space="0" w:sz="4" w:val="single"/>
+              <w:left w:color="000000" w:space="0" w:sz="4" w:val="single"/>
+              <w:bottom w:color="000000" w:space="0" w:sz="4" w:val="single"/>
+              <w:right w:color="000000" w:space="0" w:sz="4" w:val="single"/>
+            </w:tcBorders>
+            <w:tcMar>
+              <w:top w:w="100.0" w:type="dxa"/>
+              <w:left w:w="100.0" w:type="dxa"/>
+              <w:bottom w:w="100.0" w:type="dxa"/>
+              <w:right w:w="100.0" w:type="dxa"/>
+            </w:tcMar>
+            <w:vAlign w:val="top"/>
+          </w:tcPr>
+          <w:p>
+            <w:pPr>
+              <w:rPr>
+                <w:sz w:val="26"/>
+                <w:szCs w:val="26"/>
+              </w:rPr>
+            </w:pPr>
+            <w:r>
+              <w:rPr>
+                <w:sz w:val="26"/>
+                <w:szCs w:val="26"/>
+                <w:rtl w:val="0"/>
+              </w:rPr>
+              <w:t xml:space="preserve">Alta</w:t>
+            </w:r>
+          </w:p>
+        </w:tc>
+      </w:tr>
+      <w:tr>
+        <w:trPr>
+          <w:cantSplit w:val="0"/>
+          <w:trHeight w:val="500" w:hRule="atLeast"/>
+          <w:tblHeader w:val="0"/>
+        </w:trPr>
+        <w:tc>
+          <w:tcPr>
+            <w:tcBorders>
+              <w:top w:color="000000" w:space="0" w:sz="4" w:val="single"/>
+              <w:left w:color="000000" w:space="0" w:sz="4" w:val="single"/>
+              <w:bottom w:color="000000" w:space="0" w:sz="4" w:val="single"/>
+              <w:right w:color="000000" w:space="0" w:sz="4" w:val="single"/>
+            </w:tcBorders>
+            <w:tcMar>
+              <w:top w:w="100.0" w:type="dxa"/>
+              <w:left w:w="100.0" w:type="dxa"/>
+              <w:bottom w:w="100.0" w:type="dxa"/>
+              <w:right w:w="100.0" w:type="dxa"/>
+            </w:tcMar>
+            <w:vAlign w:val="top"/>
+          </w:tcPr>
+          <w:p>
+            <w:pPr>
+              <w:rPr>
+                <w:sz w:val="26"/>
+                <w:szCs w:val="26"/>
+              </w:rPr>
+            </w:pPr>
+            <w:r>
+              <w:rPr>
+                <w:sz w:val="26"/>
+                <w:szCs w:val="26"/>
+                <w:rtl w:val="0"/>
+              </w:rPr>
+              <w:t xml:space="preserve">HU-17</w:t>
+            </w:r>
+          </w:p>
+        </w:tc>
+        <w:tc>
+          <w:tcPr>
+            <w:tcBorders>
+              <w:top w:color="000000" w:space="0" w:sz="4" w:val="single"/>
+              <w:left w:color="000000" w:space="0" w:sz="4" w:val="single"/>
+              <w:bottom w:color="000000" w:space="0" w:sz="4" w:val="single"/>
+              <w:right w:color="000000" w:space="0" w:sz="4" w:val="single"/>
+            </w:tcBorders>
+            <w:tcMar>
+              <w:top w:w="100.0" w:type="dxa"/>
+              <w:left w:w="100.0" w:type="dxa"/>
+              <w:bottom w:w="100.0" w:type="dxa"/>
+              <w:right w:w="100.0" w:type="dxa"/>
+            </w:tcMar>
+            <w:vAlign w:val="top"/>
+          </w:tcPr>
+          <w:p>
+            <w:pPr>
+              <w:rPr>
+                <w:sz w:val="26"/>
+                <w:szCs w:val="26"/>
+              </w:rPr>
+            </w:pPr>
+            <w:r>
+              <w:rPr>
+                <w:sz w:val="26"/>
+                <w:szCs w:val="26"/>
+                <w:rtl w:val="0"/>
+              </w:rPr>
+              <w:t xml:space="preserve">Menú de categorías siempre visible</w:t>
+            </w:r>
+          </w:p>
+        </w:tc>
+        <w:tc>
+          <w:tcPr>
+            <w:tcBorders>
+              <w:top w:color="000000" w:space="0" w:sz="4" w:val="single"/>
+              <w:left w:color="000000" w:space="0" w:sz="4" w:val="single"/>
+              <w:bottom w:color="000000" w:space="0" w:sz="4" w:val="single"/>
+              <w:right w:color="000000" w:space="0" w:sz="4" w:val="single"/>
+            </w:tcBorders>
+            <w:tcMar>
+              <w:top w:w="100.0" w:type="dxa"/>
+              <w:left w:w="100.0" w:type="dxa"/>
+              <w:bottom w:w="100.0" w:type="dxa"/>
+              <w:right w:w="100.0" w:type="dxa"/>
+            </w:tcMar>
+            <w:vAlign w:val="top"/>
+          </w:tcPr>
+          <w:p>
+            <w:pPr>
+              <w:rPr>
+                <w:sz w:val="26"/>
+                <w:szCs w:val="26"/>
+              </w:rPr>
+            </w:pPr>
+            <w:r>
+              <w:rPr>
+                <w:sz w:val="26"/>
+                <w:szCs w:val="26"/>
+                <w:rtl w:val="0"/>
+              </w:rPr>
+              <w:t xml:space="preserve">0.25</w:t>
+            </w:r>
+          </w:p>
+        </w:tc>
+        <w:tc>
+          <w:tcPr>
+            <w:tcBorders>
+              <w:top w:color="000000" w:space="0" w:sz="4" w:val="single"/>
+              <w:left w:color="000000" w:space="0" w:sz="4" w:val="single"/>
+              <w:bottom w:color="000000" w:space="0" w:sz="4" w:val="single"/>
+              <w:right w:color="000000" w:space="0" w:sz="4" w:val="single"/>
+            </w:tcBorders>
+            <w:tcMar>
+              <w:top w:w="100.0" w:type="dxa"/>
+              <w:left w:w="100.0" w:type="dxa"/>
+              <w:bottom w:w="100.0" w:type="dxa"/>
+              <w:right w:w="100.0" w:type="dxa"/>
+            </w:tcMar>
+            <w:vAlign w:val="top"/>
+          </w:tcPr>
+          <w:p>
+            <w:pPr>
+              <w:rPr>
+                <w:sz w:val="26"/>
+                <w:szCs w:val="26"/>
+              </w:rPr>
+            </w:pPr>
+            <w:r>
+              <w:rPr>
+                <w:sz w:val="26"/>
+                <w:szCs w:val="26"/>
+                <w:rtl w:val="0"/>
+              </w:rPr>
+              <w:t xml:space="preserve">Media</w:t>
+            </w:r>
+          </w:p>
+        </w:tc>
+      </w:tr>
+      <w:tr>
+        <w:trPr>
+          <w:cantSplit w:val="0"/>
+          <w:trHeight w:val="500" w:hRule="atLeast"/>
+          <w:tblHeader w:val="0"/>
+        </w:trPr>
+        <w:tc>
+          <w:tcPr>
+            <w:tcBorders>
+              <w:top w:color="000000" w:space="0" w:sz="4" w:val="single"/>
+              <w:left w:color="000000" w:space="0" w:sz="4" w:val="single"/>
+              <w:bottom w:color="000000" w:space="0" w:sz="4" w:val="single"/>
+              <w:right w:color="000000" w:space="0" w:sz="4" w:val="single"/>
+            </w:tcBorders>
+            <w:tcMar>
+              <w:top w:w="100.0" w:type="dxa"/>
+              <w:left w:w="100.0" w:type="dxa"/>
+              <w:bottom w:w="100.0" w:type="dxa"/>
+              <w:right w:w="100.0" w:type="dxa"/>
+            </w:tcMar>
+            <w:vAlign w:val="top"/>
+          </w:tcPr>
+          <w:p>
+            <w:pPr>
+              <w:rPr>
+                <w:sz w:val="26"/>
+                <w:szCs w:val="26"/>
+              </w:rPr>
+            </w:pPr>
+            <w:r>
+              <w:rPr>
+                <w:sz w:val="26"/>
+                <w:szCs w:val="26"/>
+                <w:rtl w:val="0"/>
+              </w:rPr>
+              <w:t xml:space="preserve">HU-18</w:t>
+            </w:r>
+          </w:p>
+        </w:tc>
+        <w:tc>
+          <w:tcPr>
+            <w:tcBorders>
+              <w:top w:color="000000" w:space="0" w:sz="4" w:val="single"/>
+              <w:left w:color="000000" w:space="0" w:sz="4" w:val="single"/>
+              <w:bottom w:color="000000" w:space="0" w:sz="4" w:val="single"/>
+              <w:right w:color="000000" w:space="0" w:sz="4" w:val="single"/>
+            </w:tcBorders>
+            <w:tcMar>
+              <w:top w:w="100.0" w:type="dxa"/>
+              <w:left w:w="100.0" w:type="dxa"/>
+              <w:bottom w:w="100.0" w:type="dxa"/>
+              <w:right w:w="100.0" w:type="dxa"/>
+            </w:tcMar>
+            <w:vAlign w:val="top"/>
+          </w:tcPr>
+          <w:p>
+            <w:pPr>
+              <w:rPr>
+                <w:sz w:val="26"/>
+                <w:szCs w:val="26"/>
+              </w:rPr>
+            </w:pPr>
+            <w:r>
+              <w:rPr>
+                <w:sz w:val="26"/>
+                <w:szCs w:val="26"/>
+                <w:rtl w:val="0"/>
+              </w:rPr>
+              <w:t xml:space="preserve">Visualización de artículos en dos idiomas</w:t>
+            </w:r>
+          </w:p>
+        </w:tc>
+        <w:tc>
+          <w:tcPr>
+            <w:tcBorders>
+              <w:top w:color="000000" w:space="0" w:sz="4" w:val="single"/>
+              <w:left w:color="000000" w:space="0" w:sz="4" w:val="single"/>
+              <w:bottom w:color="000000" w:space="0" w:sz="4" w:val="single"/>
+              <w:right w:color="000000" w:space="0" w:sz="4" w:val="single"/>
+            </w:tcBorders>
+            <w:tcMar>
+              <w:top w:w="100.0" w:type="dxa"/>
+              <w:left w:w="100.0" w:type="dxa"/>
+              <w:bottom w:w="100.0" w:type="dxa"/>
+              <w:right w:w="100.0" w:type="dxa"/>
+            </w:tcMar>
+            <w:vAlign w:val="top"/>
+          </w:tcPr>
+          <w:p>
+            <w:pPr>
+              <w:rPr>
+                <w:sz w:val="26"/>
+                <w:szCs w:val="26"/>
+              </w:rPr>
+            </w:pPr>
+            <w:r>
+              <w:rPr>
+                <w:sz w:val="26"/>
+                <w:szCs w:val="26"/>
+                <w:rtl w:val="0"/>
+              </w:rPr>
+              <w:t xml:space="preserve">0.5</w:t>
+            </w:r>
+          </w:p>
+        </w:tc>
+        <w:tc>
+          <w:tcPr>
+            <w:tcBorders>
+              <w:top w:color="000000" w:space="0" w:sz="4" w:val="single"/>
+              <w:left w:color="000000" w:space="0" w:sz="4" w:val="single"/>
+              <w:bottom w:color="000000" w:space="0" w:sz="4" w:val="single"/>
+              <w:right w:color="000000" w:space="0" w:sz="4" w:val="single"/>
+            </w:tcBorders>
+            <w:tcMar>
+              <w:top w:w="100.0" w:type="dxa"/>
+              <w:left w:w="100.0" w:type="dxa"/>
+              <w:bottom w:w="100.0" w:type="dxa"/>
+              <w:right w:w="100.0" w:type="dxa"/>
+            </w:tcMar>
+            <w:vAlign w:val="top"/>
+          </w:tcPr>
+          <w:p>
+            <w:pPr>
+              <w:rPr>
+                <w:sz w:val="26"/>
+                <w:szCs w:val="26"/>
+              </w:rPr>
+            </w:pPr>
+            <w:r>
+              <w:rPr>
+                <w:sz w:val="26"/>
+                <w:szCs w:val="26"/>
+                <w:rtl w:val="0"/>
+              </w:rPr>
+              <w:t xml:space="preserve">Alta</w:t>
+            </w:r>
+          </w:p>
+        </w:tc>
+      </w:tr>
+      <w:tr>
+        <w:trPr>
+          <w:cantSplit w:val="0"/>
+          <w:trHeight w:val="500" w:hRule="atLeast"/>
+          <w:tblHeader w:val="0"/>
+        </w:trPr>
+        <w:tc>
+          <w:tcPr>
+            <w:tcBorders>
+              <w:top w:color="000000" w:space="0" w:sz="4" w:val="single"/>
+              <w:left w:color="000000" w:space="0" w:sz="4" w:val="single"/>
+              <w:bottom w:color="000000" w:space="0" w:sz="4" w:val="single"/>
+              <w:right w:color="000000" w:space="0" w:sz="4" w:val="single"/>
+            </w:tcBorders>
+            <w:tcMar>
+              <w:top w:w="100.0" w:type="dxa"/>
+              <w:left w:w="100.0" w:type="dxa"/>
+              <w:bottom w:w="100.0" w:type="dxa"/>
+              <w:right w:w="100.0" w:type="dxa"/>
+            </w:tcMar>
+            <w:vAlign w:val="top"/>
+          </w:tcPr>
+          <w:p>
+            <w:pPr>
+              <w:rPr>
+                <w:sz w:val="26"/>
+                <w:szCs w:val="26"/>
+              </w:rPr>
+            </w:pPr>
+            <w:r>
+              <w:rPr>
+                <w:sz w:val="26"/>
+                <w:szCs w:val="26"/>
+                <w:rtl w:val="0"/>
+              </w:rPr>
+              <w:t xml:space="preserve">HU-19</w:t>
+            </w:r>
+          </w:p>
+        </w:tc>
+        <w:tc>
+          <w:tcPr>
+            <w:tcBorders>
+              <w:top w:color="000000" w:space="0" w:sz="4" w:val="single"/>
+              <w:left w:color="000000" w:space="0" w:sz="4" w:val="single"/>
+              <w:bottom w:color="000000" w:space="0" w:sz="4" w:val="single"/>
+              <w:right w:color="000000" w:space="0" w:sz="4" w:val="single"/>
+            </w:tcBorders>
+            <w:tcMar>
+              <w:top w:w="100.0" w:type="dxa"/>
+              <w:left w:w="100.0" w:type="dxa"/>
+              <w:bottom w:w="100.0" w:type="dxa"/>
+              <w:right w:w="100.0" w:type="dxa"/>
+            </w:tcMar>
+            <w:vAlign w:val="top"/>
+          </w:tcPr>
+          <w:p>
+            <w:pPr>
+              <w:rPr>
+                <w:sz w:val="26"/>
+                <w:szCs w:val="26"/>
+              </w:rPr>
+            </w:pPr>
+            <w:r>
+              <w:rPr>
+                <w:sz w:val="26"/>
+                <w:szCs w:val="26"/>
+                <w:rtl w:val="0"/>
+              </w:rPr>
+              <w:t xml:space="preserve">Cambio de idioma con botón selector</w:t>
+            </w:r>
+          </w:p>
+        </w:tc>
+        <w:tc>
+          <w:tcPr>
+            <w:tcBorders>
+              <w:top w:color="000000" w:space="0" w:sz="4" w:val="single"/>
+              <w:left w:color="000000" w:space="0" w:sz="4" w:val="single"/>
+              <w:bottom w:color="000000" w:space="0" w:sz="4" w:val="single"/>
+              <w:right w:color="000000" w:space="0" w:sz="4" w:val="single"/>
+            </w:tcBorders>
+            <w:tcMar>
+              <w:top w:w="100.0" w:type="dxa"/>
+              <w:left w:w="100.0" w:type="dxa"/>
+              <w:bottom w:w="100.0" w:type="dxa"/>
+              <w:right w:w="100.0" w:type="dxa"/>
+            </w:tcMar>
+            <w:vAlign w:val="top"/>
+          </w:tcPr>
+          <w:p>
+            <w:pPr>
+              <w:rPr>
+                <w:sz w:val="26"/>
+                <w:szCs w:val="26"/>
+              </w:rPr>
+            </w:pPr>
+            <w:r>
+              <w:rPr>
+                <w:sz w:val="26"/>
+                <w:szCs w:val="26"/>
+                <w:rtl w:val="0"/>
+              </w:rPr>
+              <w:t xml:space="preserve">0.25</w:t>
+            </w:r>
+          </w:p>
+        </w:tc>
+        <w:tc>
+          <w:tcPr>
+            <w:tcBorders>
+              <w:top w:color="000000" w:space="0" w:sz="4" w:val="single"/>
+              <w:left w:color="000000" w:space="0" w:sz="4" w:val="single"/>
+              <w:bottom w:color="000000" w:space="0" w:sz="4" w:val="single"/>
+              <w:right w:color="000000" w:space="0" w:sz="4" w:val="single"/>
+            </w:tcBorders>
+            <w:tcMar>
+              <w:top w:w="100.0" w:type="dxa"/>
+              <w:left w:w="100.0" w:type="dxa"/>
+              <w:bottom w:w="100.0" w:type="dxa"/>
+              <w:right w:w="100.0" w:type="dxa"/>
+            </w:tcMar>
+            <w:vAlign w:val="top"/>
+          </w:tcPr>
+          <w:p>
+            <w:pPr>
+              <w:rPr>
+                <w:sz w:val="26"/>
+                <w:szCs w:val="26"/>
+              </w:rPr>
+            </w:pPr>
+            <w:r>
+              <w:rPr>
+                <w:sz w:val="26"/>
+                <w:szCs w:val="26"/>
+                <w:rtl w:val="0"/>
+              </w:rPr>
+              <w:t xml:space="preserve">Alta</w:t>
+            </w:r>
+          </w:p>
+        </w:tc>
+      </w:tr>
+      <w:tr>
+        <w:trPr>
+          <w:cantSplit w:val="0"/>
+          <w:trHeight w:val="500" w:hRule="atLeast"/>
+          <w:tblHeader w:val="0"/>
+        </w:trPr>
+        <w:tc>
+          <w:tcPr>
+            <w:tcBorders>
+              <w:top w:color="000000" w:space="0" w:sz="4" w:val="single"/>
+              <w:left w:color="000000" w:space="0" w:sz="4" w:val="single"/>
+              <w:bottom w:color="000000" w:space="0" w:sz="4" w:val="single"/>
+              <w:right w:color="000000" w:space="0" w:sz="4" w:val="single"/>
+            </w:tcBorders>
+            <w:tcMar>
+              <w:top w:w="100.0" w:type="dxa"/>
+              <w:left w:w="100.0" w:type="dxa"/>
+              <w:bottom w:w="100.0" w:type="dxa"/>
+              <w:right w:w="100.0" w:type="dxa"/>
+            </w:tcMar>
+            <w:vAlign w:val="top"/>
+          </w:tcPr>
+          <w:p>
+            <w:pPr>
+              <w:rPr>
+                <w:sz w:val="26"/>
+                <w:szCs w:val="26"/>
+              </w:rPr>
+            </w:pPr>
+            <w:r>
+              <w:rPr>
+                <w:sz w:val="26"/>
+                <w:szCs w:val="26"/>
+                <w:rtl w:val="0"/>
+              </w:rPr>
+              <w:t xml:space="preserve">HU-20</w:t>
+            </w:r>
+          </w:p>
+        </w:tc>
+        <w:tc>
+          <w:tcPr>
+            <w:tcBorders>
+              <w:top w:color="000000" w:space="0" w:sz="4" w:val="single"/>
+              <w:left w:color="000000" w:space="0" w:sz="4" w:val="single"/>
+              <w:bottom w:color="000000" w:space="0" w:sz="4" w:val="single"/>
+              <w:right w:color="000000" w:space="0" w:sz="4" w:val="single"/>
+            </w:tcBorders>
+            <w:tcMar>
+              <w:top w:w="100.0" w:type="dxa"/>
+              <w:left w:w="100.0" w:type="dxa"/>
+              <w:bottom w:w="100.0" w:type="dxa"/>
+              <w:right w:w="100.0" w:type="dxa"/>
+            </w:tcMar>
+            <w:vAlign w:val="top"/>
+          </w:tcPr>
+          <w:p>
+            <w:pPr>
+              <w:rPr>
+                <w:sz w:val="26"/>
+                <w:szCs w:val="26"/>
+              </w:rPr>
+            </w:pPr>
+            <w:r>
+              <w:rPr>
+                <w:sz w:val="26"/>
+                <w:szCs w:val="26"/>
+                <w:rtl w:val="0"/>
+              </w:rPr>
+              <w:t xml:space="preserve">Búsqueda por palabra clave</w:t>
+            </w:r>
+          </w:p>
+        </w:tc>
+        <w:tc>
+          <w:tcPr>
+            <w:tcBorders>
+              <w:top w:color="000000" w:space="0" w:sz="4" w:val="single"/>
+              <w:left w:color="000000" w:space="0" w:sz="4" w:val="single"/>
+              <w:bottom w:color="000000" w:space="0" w:sz="4" w:val="single"/>
+              <w:right w:color="000000" w:space="0" w:sz="4" w:val="single"/>
+            </w:tcBorders>
+            <w:tcMar>
+              <w:top w:w="100.0" w:type="dxa"/>
+              <w:left w:w="100.0" w:type="dxa"/>
+              <w:bottom w:w="100.0" w:type="dxa"/>
+              <w:right w:w="100.0" w:type="dxa"/>
+            </w:tcMar>
+            <w:vAlign w:val="top"/>
+          </w:tcPr>
+          <w:p>
+            <w:pPr>
+              <w:rPr>
+                <w:sz w:val="26"/>
+                <w:szCs w:val="26"/>
+              </w:rPr>
+            </w:pPr>
+            <w:r>
+              <w:rPr>
+                <w:sz w:val="26"/>
+                <w:szCs w:val="26"/>
+                <w:rtl w:val="0"/>
+              </w:rPr>
+              <w:t xml:space="preserve">0.5</w:t>
+            </w:r>
+          </w:p>
+        </w:tc>
+        <w:tc>
+          <w:tcPr>
+            <w:tcBorders>
+              <w:top w:color="000000" w:space="0" w:sz="4" w:val="single"/>
+              <w:left w:color="000000" w:space="0" w:sz="4" w:val="single"/>
+              <w:bottom w:color="000000" w:space="0" w:sz="4" w:val="single"/>
+              <w:right w:color="000000" w:space="0" w:sz="4" w:val="single"/>
+            </w:tcBorders>
+            <w:tcMar>
+              <w:top w:w="100.0" w:type="dxa"/>
+              <w:left w:w="100.0" w:type="dxa"/>
+              <w:bottom w:w="100.0" w:type="dxa"/>
+              <w:right w:w="100.0" w:type="dxa"/>
+            </w:tcMar>
+            <w:vAlign w:val="top"/>
+          </w:tcPr>
+          <w:p>
+            <w:pPr>
+              <w:rPr>
+                <w:sz w:val="26"/>
+                <w:szCs w:val="26"/>
+              </w:rPr>
+            </w:pPr>
+            <w:r>
+              <w:rPr>
+                <w:sz w:val="26"/>
+                <w:szCs w:val="26"/>
+                <w:rtl w:val="0"/>
+              </w:rPr>
+              <w:t xml:space="preserve">Alta</w:t>
+            </w:r>
+          </w:p>
+        </w:tc>
+      </w:tr>
+      <w:tr>
+        <w:trPr>
+          <w:cantSplit w:val="0"/>
+          <w:trHeight w:val="500" w:hRule="atLeast"/>
+          <w:tblHeader w:val="0"/>
+        </w:trPr>
+        <w:tc>
+          <w:tcPr>
+            <w:tcBorders>
+              <w:top w:color="000000" w:space="0" w:sz="4" w:val="single"/>
+              <w:left w:color="000000" w:space="0" w:sz="4" w:val="single"/>
+              <w:bottom w:color="000000" w:space="0" w:sz="4" w:val="single"/>
+              <w:right w:color="000000" w:space="0" w:sz="4" w:val="single"/>
+            </w:tcBorders>
+            <w:tcMar>
+              <w:top w:w="100.0" w:type="dxa"/>
+              <w:left w:w="100.0" w:type="dxa"/>
+              <w:bottom w:w="100.0" w:type="dxa"/>
+              <w:right w:w="100.0" w:type="dxa"/>
+            </w:tcMar>
+            <w:vAlign w:val="top"/>
+          </w:tcPr>
+          <w:p>
+            <w:pPr>
+              <w:rPr>
+                <w:sz w:val="26"/>
+                <w:szCs w:val="26"/>
+              </w:rPr>
+            </w:pPr>
+            <w:r>
+              <w:rPr>
+                <w:sz w:val="26"/>
+                <w:szCs w:val="26"/>
+                <w:rtl w:val="0"/>
+              </w:rPr>
+              <w:t xml:space="preserve">HU-21</w:t>
+            </w:r>
+          </w:p>
+        </w:tc>
+        <w:tc>
+          <w:tcPr>
+            <w:tcBorders>
+              <w:top w:color="000000" w:space="0" w:sz="4" w:val="single"/>
+              <w:left w:color="000000" w:space="0" w:sz="4" w:val="single"/>
+              <w:bottom w:color="000000" w:space="0" w:sz="4" w:val="single"/>
+              <w:right w:color="000000" w:space="0" w:sz="4" w:val="single"/>
+            </w:tcBorders>
+            <w:tcMar>
+              <w:top w:w="100.0" w:type="dxa"/>
+              <w:left w:w="100.0" w:type="dxa"/>
+              <w:bottom w:w="100.0" w:type="dxa"/>
+              <w:right w:w="100.0" w:type="dxa"/>
+            </w:tcMar>
+            <w:vAlign w:val="top"/>
+          </w:tcPr>
+          <w:p>
+            <w:pPr>
+              <w:rPr>
+                <w:sz w:val="26"/>
+                <w:szCs w:val="26"/>
+              </w:rPr>
+            </w:pPr>
+            <w:r>
+              <w:rPr>
+                <w:sz w:val="26"/>
+                <w:szCs w:val="26"/>
+                <w:rtl w:val="0"/>
+              </w:rPr>
+              <w:t xml:space="preserve">Filtro de resultados por categoría</w:t>
+            </w:r>
+          </w:p>
+        </w:tc>
+        <w:tc>
+          <w:tcPr>
+            <w:tcBorders>
+              <w:top w:color="000000" w:space="0" w:sz="4" w:val="single"/>
+              <w:left w:color="000000" w:space="0" w:sz="4" w:val="single"/>
+              <w:bottom w:color="000000" w:space="0" w:sz="4" w:val="single"/>
+              <w:right w:color="000000" w:space="0" w:sz="4" w:val="single"/>
+            </w:tcBorders>
+            <w:tcMar>
+              <w:top w:w="100.0" w:type="dxa"/>
+              <w:left w:w="100.0" w:type="dxa"/>
+              <w:bottom w:w="100.0" w:type="dxa"/>
+              <w:right w:w="100.0" w:type="dxa"/>
+            </w:tcMar>
+            <w:vAlign w:val="top"/>
+          </w:tcPr>
+          <w:p>
+            <w:pPr>
+              <w:rPr>
+                <w:sz w:val="26"/>
+                <w:szCs w:val="26"/>
+              </w:rPr>
+            </w:pPr>
+            <w:r>
+              <w:rPr>
+                <w:sz w:val="26"/>
+                <w:szCs w:val="26"/>
+                <w:rtl w:val="0"/>
+              </w:rPr>
+              <w:t xml:space="preserve">0.25</w:t>
+            </w:r>
+          </w:p>
+        </w:tc>
+        <w:tc>
+          <w:tcPr>
+            <w:tcBorders>
+              <w:top w:color="000000" w:space="0" w:sz="4" w:val="single"/>
+              <w:left w:color="000000" w:space="0" w:sz="4" w:val="single"/>
+              <w:bottom w:color="000000" w:space="0" w:sz="4" w:val="single"/>
+              <w:right w:color="000000" w:space="0" w:sz="4" w:val="single"/>
+            </w:tcBorders>
+            <w:tcMar>
+              <w:top w:w="100.0" w:type="dxa"/>
+              <w:left w:w="100.0" w:type="dxa"/>
+              <w:bottom w:w="100.0" w:type="dxa"/>
+              <w:right w:w="100.0" w:type="dxa"/>
+            </w:tcMar>
+            <w:vAlign w:val="top"/>
+          </w:tcPr>
+          <w:p>
+            <w:pPr>
+              <w:rPr>
+                <w:sz w:val="26"/>
+                <w:szCs w:val="26"/>
+              </w:rPr>
+            </w:pPr>
+            <w:r>
+              <w:rPr>
+                <w:sz w:val="26"/>
+                <w:szCs w:val="26"/>
+                <w:rtl w:val="0"/>
+              </w:rPr>
+              <w:t xml:space="preserve">Media</w:t>
+            </w:r>
+          </w:p>
+        </w:tc>
+      </w:tr>
+      <w:tr>
+        <w:trPr>
+          <w:cantSplit w:val="0"/>
+          <w:trHeight w:val="740" w:hRule="atLeast"/>
+          <w:tblHeader w:val="0"/>
+        </w:trPr>
+        <w:tc>
+          <w:tcPr>
+            <w:tcBorders>
+              <w:top w:color="000000" w:space="0" w:sz="4" w:val="single"/>
+              <w:left w:color="000000" w:space="0" w:sz="4" w:val="single"/>
+              <w:bottom w:color="000000" w:space="0" w:sz="4" w:val="single"/>
+              <w:right w:color="000000" w:space="0" w:sz="4" w:val="single"/>
+            </w:tcBorders>
+            <w:tcMar>
+              <w:top w:w="100.0" w:type="dxa"/>
+              <w:left w:w="100.0" w:type="dxa"/>
+              <w:bottom w:w="100.0" w:type="dxa"/>
+              <w:right w:w="100.0" w:type="dxa"/>
+            </w:tcMar>
+            <w:vAlign w:val="top"/>
+          </w:tcPr>
+          <w:p>
+            <w:pPr>
+              <w:rPr>
+                <w:sz w:val="26"/>
+                <w:szCs w:val="26"/>
+              </w:rPr>
+            </w:pPr>
+            <w:r>
+              <w:rPr>
+                <w:sz w:val="26"/>
+                <w:szCs w:val="26"/>
+                <w:rtl w:val="0"/>
+              </w:rPr>
+              <w:t xml:space="preserve">HU-22</w:t>
+            </w:r>
+          </w:p>
+        </w:tc>
+        <w:tc>
+          <w:tcPr>
+            <w:tcBorders>
+              <w:top w:color="000000" w:space="0" w:sz="4" w:val="single"/>
+              <w:left w:color="000000" w:space="0" w:sz="4" w:val="single"/>
+              <w:bottom w:color="000000" w:space="0" w:sz="4" w:val="single"/>
+              <w:right w:color="000000" w:space="0" w:sz="4" w:val="single"/>
+            </w:tcBorders>
+            <w:tcMar>
+              <w:top w:w="100.0" w:type="dxa"/>
+              <w:left w:w="100.0" w:type="dxa"/>
+              <w:bottom w:w="100.0" w:type="dxa"/>
+              <w:right w:w="100.0" w:type="dxa"/>
+            </w:tcMar>
+            <w:vAlign w:val="top"/>
+          </w:tcPr>
+          <w:p>
+            <w:pPr>
+              <w:rPr>
+                <w:sz w:val="26"/>
+                <w:szCs w:val="26"/>
+              </w:rPr>
+            </w:pPr>
+            <w:r>
+              <w:rPr>
+                <w:sz w:val="26"/>
+                <w:szCs w:val="26"/>
+                <w:rtl w:val="0"/>
+              </w:rPr>
+              <w:t xml:space="preserve">Almacenamiento de artículos, leyendas y trivias en base local</w:t>
+            </w:r>
+          </w:p>
+        </w:tc>
+        <w:tc>
+          <w:tcPr>
+            <w:tcBorders>
+              <w:top w:color="000000" w:space="0" w:sz="4" w:val="single"/>
+              <w:left w:color="000000" w:space="0" w:sz="4" w:val="single"/>
+              <w:bottom w:color="000000" w:space="0" w:sz="4" w:val="single"/>
+              <w:right w:color="000000" w:space="0" w:sz="4" w:val="single"/>
+            </w:tcBorders>
+            <w:tcMar>
+              <w:top w:w="100.0" w:type="dxa"/>
+              <w:left w:w="100.0" w:type="dxa"/>
+              <w:bottom w:w="100.0" w:type="dxa"/>
+              <w:right w:w="100.0" w:type="dxa"/>
+            </w:tcMar>
+            <w:vAlign w:val="top"/>
+          </w:tcPr>
+          <w:p>
+            <w:pPr>
+              <w:rPr>
+                <w:sz w:val="26"/>
+                <w:szCs w:val="26"/>
+              </w:rPr>
+            </w:pPr>
+            <w:r>
+              <w:rPr>
+                <w:sz w:val="26"/>
+                <w:szCs w:val="26"/>
+                <w:rtl w:val="0"/>
+              </w:rPr>
+              <w:t xml:space="preserve">0.75</w:t>
+            </w:r>
+          </w:p>
+        </w:tc>
+        <w:tc>
+          <w:tcPr>
+            <w:tcBorders>
+              <w:top w:color="000000" w:space="0" w:sz="4" w:val="single"/>
+              <w:left w:color="000000" w:space="0" w:sz="4" w:val="single"/>
+              <w:bottom w:color="000000" w:space="0" w:sz="4" w:val="single"/>
+              <w:right w:color="000000" w:space="0" w:sz="4" w:val="single"/>
+            </w:tcBorders>
+            <w:tcMar>
+              <w:top w:w="100.0" w:type="dxa"/>
+              <w:left w:w="100.0" w:type="dxa"/>
+              <w:bottom w:w="100.0" w:type="dxa"/>
+              <w:right w:w="100.0" w:type="dxa"/>
+            </w:tcMar>
+            <w:vAlign w:val="top"/>
+          </w:tcPr>
+          <w:p>
+            <w:pPr>
+              <w:rPr>
+                <w:sz w:val="26"/>
+                <w:szCs w:val="26"/>
+              </w:rPr>
+            </w:pPr>
+            <w:r>
+              <w:rPr>
+                <w:sz w:val="26"/>
+                <w:szCs w:val="26"/>
+                <w:rtl w:val="0"/>
+              </w:rPr>
+              <w:t xml:space="preserve">Alta</w:t>
+            </w:r>
+          </w:p>
+        </w:tc>
+      </w:tr>
+      <w:tr>
+        <w:trPr>
+          <w:cantSplit w:val="0"/>
+          <w:trHeight w:val="500" w:hRule="atLeast"/>
+          <w:tblHeader w:val="0"/>
+        </w:trPr>
+        <w:tc>
+          <w:tcPr>
+            <w:gridSpan w:val="2"/>
+            <w:tcBorders>
+              <w:top w:color="000000" w:space="0" w:sz="4" w:val="single"/>
+              <w:left w:color="000000" w:space="0" w:sz="4" w:val="single"/>
+              <w:bottom w:color="000000" w:space="0" w:sz="4" w:val="single"/>
+              <w:right w:color="000000" w:space="0" w:sz="4" w:val="single"/>
+            </w:tcBorders>
+            <w:tcMar>
+              <w:top w:w="100.0" w:type="dxa"/>
+              <w:left w:w="100.0" w:type="dxa"/>
+              <w:bottom w:w="100.0" w:type="dxa"/>
+              <w:right w:w="100.0" w:type="dxa"/>
+            </w:tcMar>
+            <w:vAlign w:val="top"/>
+          </w:tcPr>
+          <w:p>
+            <w:pPr>
+              <w:rPr>
+                <w:sz w:val="26"/>
+                <w:szCs w:val="26"/>
+              </w:rPr>
+            </w:pPr>
+            <w:r>
+              <w:rPr>
+                <w:sz w:val="26"/>
+                <w:szCs w:val="26"/>
+                <w:rtl w:val="0"/>
+              </w:rPr>
+              <w:t xml:space="preserve">Total</w:t>
+            </w:r>
+          </w:p>
+        </w:tc>
+        <w:tc>
+          <w:tcPr>
+            <w:tcBorders>
+              <w:top w:color="000000" w:space="0" w:sz="4" w:val="single"/>
+              <w:left w:color="000000" w:space="0" w:sz="4" w:val="single"/>
+              <w:bottom w:color="000000" w:space="0" w:sz="4" w:val="single"/>
+              <w:right w:color="000000" w:space="0" w:sz="4" w:val="single"/>
+            </w:tcBorders>
+            <w:shd w:fill="auto" w:val="clear"/>
+            <w:tcMar>
+              <w:top w:w="100.0" w:type="dxa"/>
+              <w:left w:w="100.0" w:type="dxa"/>
+              <w:bottom w:w="100.0" w:type="dxa"/>
+              <w:right w:w="100.0" w:type="dxa"/>
+            </w:tcMar>
+            <w:vAlign w:val="top"/>
+          </w:tcPr>
+          <w:p>
+            <w:pPr>
+              <w:rPr>
+                <w:sz w:val="26"/>
+                <w:szCs w:val="26"/>
+              </w:rPr>
+            </w:pPr>
+            <w:r>
+              <w:rPr>
+                <w:sz w:val="26"/>
+                <w:szCs w:val="26"/>
+                <w:rtl w:val="0"/>
+              </w:rPr>
+              <w:t xml:space="preserve">10.25</w:t>
+            </w:r>
+          </w:p>
+        </w:tc>
+        <w:tc>
+          <w:tcPr>
+            <w:tcBorders>
+              <w:top w:color="000000" w:space="0" w:sz="4" w:val="single"/>
+              <w:left w:color="000000" w:space="0" w:sz="4" w:val="single"/>
+              <w:bottom w:color="000000" w:space="0" w:sz="4" w:val="single"/>
+              <w:right w:color="000000" w:space="0" w:sz="4" w:val="single"/>
+            </w:tcBorders>
+            <w:shd w:fill="auto" w:val="clear"/>
+            <w:tcMar>
+              <w:top w:w="100.0" w:type="dxa"/>
+              <w:left w:w="100.0" w:type="dxa"/>
+              <w:bottom w:w="100.0" w:type="dxa"/>
+              <w:right w:w="100.0" w:type="dxa"/>
+            </w:tcMar>
+            <w:vAlign w:val="top"/>
+          </w:tcPr>
+          <w:p>
+            <w:pPr>
+              <w:rPr>
+                <w:sz w:val="26"/>
+                <w:szCs w:val="26"/>
+              </w:rPr>
+            </w:pPr>
+            <w:r>
+              <w:rPr>
+                <w:sz w:val="26"/>
+                <w:szCs w:val="26"/>
+                <w:rtl w:val="0"/>
+              </w:rPr>
+              <w:t xml:space="preserve"> </w:t>
+            </w:r>
+          </w:p>
+        </w:tc>
+      </w:tr>
+    </w:tbl>
     <w:p>
       <w:pPr>
         <w:rPr>
@@ -6452,6 +9468,50 @@
       <w:tblStyleColBandSize w:val="1"/>
     </w:tblPr>
   </w:style>
+  <w:style w:type="table" w:styleId="Table24">
+    <w:basedOn w:val="TableNormal"/>
+    <w:tblPr>
+      <w:tblStyleRowBandSize w:val="1"/>
+      <w:tblStyleColBandSize w:val="1"/>
+      <w:tblCellMar/>
+    </w:tblPr>
+    <w:tblStylePr w:type="band1Horz">
+      <w:tcPr/>
+    </w:tblStylePr>
+    <w:tblStylePr w:type="band1Vert">
+      <w:tcPr/>
+    </w:tblStylePr>
+    <w:tblStylePr w:type="band2Horz">
+      <w:tcPr/>
+    </w:tblStylePr>
+    <w:tblStylePr w:type="band2Vert">
+      <w:tcPr/>
+    </w:tblStylePr>
+    <w:tblStylePr w:type="firstCol">
+      <w:tcPr/>
+    </w:tblStylePr>
+    <w:tblStylePr w:type="firstRow">
+      <w:tcPr/>
+    </w:tblStylePr>
+    <w:tblStylePr w:type="lastCol">
+      <w:tcPr/>
+    </w:tblStylePr>
+    <w:tblStylePr w:type="lastRow">
+      <w:tcPr/>
+    </w:tblStylePr>
+    <w:tblStylePr w:type="neCell">
+      <w:tcPr/>
+    </w:tblStylePr>
+    <w:tblStylePr w:type="nwCell">
+      <w:tcPr/>
+    </w:tblStylePr>
+    <w:tblStylePr w:type="seCell">
+      <w:tcPr/>
+    </w:tblStylePr>
+    <w:tblStylePr w:type="swCell">
+      <w:tcPr/>
+    </w:tblStylePr>
+  </w:style>
 </w:styles>
 </file>
 

</xml_diff>